<commit_message>
Final Copy of Doc 4
</commit_message>
<xml_diff>
--- a/docs/Doc4/Doc4.docx
+++ b/docs/Doc4/Doc4.docx
@@ -1251,8 +1251,6 @@
           <w:szCs w:val="24"/>
         </w:rPr>
       </w:pPr>
-      <w:bookmarkStart w:id="1" w:name="_GoBack"/>
-      <w:bookmarkEnd w:id="1"/>
     </w:p>
     <w:p>
       <w:pPr>
@@ -1268,8 +1266,8 @@
           <w:szCs w:val="24"/>
         </w:rPr>
       </w:pPr>
-      <w:bookmarkStart w:id="2" w:name="_Toc476061414"/>
-      <w:bookmarkStart w:id="3" w:name="_Toc475319975"/>
+      <w:bookmarkStart w:id="1" w:name="_Toc476061414"/>
+      <w:bookmarkStart w:id="2" w:name="_Toc475319975"/>
       <w:r>
         <w:rPr>
           <w:rFonts w:ascii="Times New Roman" w:hAnsi="Times New Roman" w:cs="Times New Roman"/>
@@ -1278,7 +1276,7 @@
         </w:rPr>
         <w:t>Software Architecture</w:t>
       </w:r>
-      <w:bookmarkEnd w:id="2"/>
+      <w:bookmarkEnd w:id="1"/>
     </w:p>
     <w:p/>
     <w:p>
@@ -1354,7 +1352,7 @@
           <w:szCs w:val="24"/>
         </w:rPr>
       </w:pPr>
-      <w:bookmarkStart w:id="4" w:name="_Toc476061415"/>
+      <w:bookmarkStart w:id="3" w:name="_Toc476061415"/>
       <w:r>
         <w:rPr>
           <w:rFonts w:ascii="Times New Roman" w:hAnsi="Times New Roman" w:cs="Times New Roman"/>
@@ -1363,8 +1361,8 @@
         </w:rPr>
         <w:t>Requirements Traceability Matrix (RTM)</w:t>
       </w:r>
+      <w:bookmarkEnd w:id="2"/>
       <w:bookmarkEnd w:id="3"/>
-      <w:bookmarkEnd w:id="4"/>
     </w:p>
     <w:p>
       <w:pPr>
@@ -4193,19 +4191,38 @@
     </w:p>
     <w:p>
       <w:pPr>
-        <w:rPr>
-          <w:sz w:val="24"/>
-          <w:szCs w:val="24"/>
-        </w:rPr>
-      </w:pPr>
+        <w:pStyle w:val="Heading1"/>
+        <w:numPr>
+          <w:ilvl w:val="0"/>
+          <w:numId w:val="1"/>
+        </w:numPr>
+      </w:pPr>
+      <w:r>
+        <w:t>A</w:t>
+      </w:r>
+      <w:r>
+        <w:t xml:space="preserve"> </w:t>
+      </w:r>
+      <w:r>
+        <w:t xml:space="preserve"> Category Interaction Diagrams</w:t>
+      </w:r>
     </w:p>
     <w:p>
       <w:pPr>
         <w:rPr>
-          <w:sz w:val="24"/>
-          <w:szCs w:val="24"/>
-        </w:rPr>
-      </w:pPr>
+          <w:b/>
+          <w:sz w:val="24"/>
+          <w:szCs w:val="24"/>
+        </w:rPr>
+      </w:pPr>
+      <w:r>
+        <w:rPr>
+          <w:b/>
+          <w:sz w:val="24"/>
+          <w:szCs w:val="24"/>
+        </w:rPr>
+        <w:t>Server</w:t>
+      </w:r>
     </w:p>
     <w:p>
       <w:pPr>
@@ -4217,27 +4234,73 @@
     </w:p>
     <w:p>
       <w:pPr>
-        <w:rPr>
-          <w:sz w:val="24"/>
-          <w:szCs w:val="24"/>
-        </w:rPr>
-      </w:pPr>
-    </w:p>
-    <w:p>
-      <w:pPr>
-        <w:rPr>
-          <w:sz w:val="24"/>
-          <w:szCs w:val="24"/>
-        </w:rPr>
-      </w:pPr>
-    </w:p>
-    <w:p>
-      <w:pPr>
-        <w:rPr>
-          <w:sz w:val="24"/>
-          <w:szCs w:val="24"/>
-        </w:rPr>
-      </w:pPr>
+        <w:widowControl/>
+        <w:autoSpaceDE/>
+        <w:autoSpaceDN/>
+        <w:jc w:val="center"/>
+        <w:rPr>
+          <w:sz w:val="24"/>
+          <w:szCs w:val="24"/>
+        </w:rPr>
+      </w:pPr>
+      <w:r>
+        <w:rPr>
+          <w:noProof/>
+          <w:sz w:val="24"/>
+          <w:szCs w:val="24"/>
+        </w:rPr>
+        <w:drawing>
+          <wp:inline distT="0" distB="0" distL="0" distR="0" wp14:anchorId="4E917273" wp14:editId="3CE09652">
+            <wp:extent cx="4972929" cy="2901381"/>
+            <wp:effectExtent l="0" t="0" r="0" b="0"/>
+            <wp:docPr id="3" name="Picture 3" descr="C:\Users\akonduru2\Documents\GitHub\csc4350_server\docs\Doc4\Server.PNG"/>
+            <wp:cNvGraphicFramePr>
+              <a:graphicFrameLocks xmlns:a="http://schemas.openxmlformats.org/drawingml/2006/main" noChangeAspect="1"/>
+            </wp:cNvGraphicFramePr>
+            <a:graphic xmlns:a="http://schemas.openxmlformats.org/drawingml/2006/main">
+              <a:graphicData uri="http://schemas.openxmlformats.org/drawingml/2006/picture">
+                <pic:pic xmlns:pic="http://schemas.openxmlformats.org/drawingml/2006/picture">
+                  <pic:nvPicPr>
+                    <pic:cNvPr id="0" name="Picture 1" descr="C:\Users\akonduru2\Documents\GitHub\csc4350_server\docs\Doc4\Server.PNG"/>
+                    <pic:cNvPicPr>
+                      <a:picLocks noChangeAspect="1" noChangeArrowheads="1"/>
+                    </pic:cNvPicPr>
+                  </pic:nvPicPr>
+                  <pic:blipFill rotWithShape="1">
+                    <a:blip r:embed="rId7">
+                      <a:extLst>
+                        <a:ext uri="{28A0092B-C50C-407E-A947-70E740481C1C}">
+                          <a14:useLocalDpi xmlns:a14="http://schemas.microsoft.com/office/drawing/2010/main" val="0"/>
+                        </a:ext>
+                      </a:extLst>
+                    </a:blip>
+                    <a:srcRect b="20418"/>
+                    <a:stretch/>
+                  </pic:blipFill>
+                  <pic:spPr bwMode="auto">
+                    <a:xfrm>
+                      <a:off x="0" y="0"/>
+                      <a:ext cx="4987766" cy="2910037"/>
+                    </a:xfrm>
+                    <a:prstGeom prst="rect">
+                      <a:avLst/>
+                    </a:prstGeom>
+                    <a:noFill/>
+                    <a:ln>
+                      <a:noFill/>
+                    </a:ln>
+                    <a:extLst>
+                      <a:ext uri="{53640926-AAD7-44D8-BBD7-CCE9431645EC}">
+                        <a14:shadowObscured xmlns:a14="http://schemas.microsoft.com/office/drawing/2010/main"/>
+                      </a:ext>
+                    </a:extLst>
+                  </pic:spPr>
+                </pic:pic>
+              </a:graphicData>
+            </a:graphic>
+          </wp:inline>
+        </w:drawing>
+      </w:r>
     </w:p>
     <w:p>
       <w:pPr>
@@ -4257,44 +4320,83 @@
     </w:p>
     <w:p>
       <w:pPr>
-        <w:pStyle w:val="Heading1"/>
-        <w:numPr>
-          <w:ilvl w:val="0"/>
-          <w:numId w:val="1"/>
-        </w:numPr>
-      </w:pPr>
-      <w:bookmarkStart w:id="5" w:name="_Toc476061416"/>
-      <w:r>
+        <w:rPr>
+          <w:b/>
+        </w:rPr>
+      </w:pPr>
+      <w:r>
+        <w:rPr>
+          <w:b/>
+        </w:rPr>
         <w:lastRenderedPageBreak/>
-        <w:t>A Category Interaction Diagrams</w:t>
-      </w:r>
-      <w:bookmarkEnd w:id="5"/>
+        <w:t>Client</w:t>
+      </w:r>
     </w:p>
+    <w:p/>
     <w:p>
-      <w:pPr>
-        <w:tabs>
-          <w:tab w:val="left" w:pos="2120"/>
-        </w:tabs>
-        <w:rPr>
-          <w:sz w:val="24"/>
-          <w:szCs w:val="24"/>
-        </w:rPr>
-      </w:pPr>
+      <w:r>
+        <w:rPr>
+          <w:noProof/>
+        </w:rPr>
+        <w:drawing>
+          <wp:inline distT="0" distB="0" distL="0" distR="0">
+            <wp:extent cx="5465298" cy="2369472"/>
+            <wp:effectExtent l="0" t="0" r="2540" b="0"/>
+            <wp:docPr id="4" name="Picture 4" descr="C:\Users\akonduru2\Documents\GitHub\csc4350_server\docs\Doc4\Client.PNG"/>
+            <wp:cNvGraphicFramePr>
+              <a:graphicFrameLocks xmlns:a="http://schemas.openxmlformats.org/drawingml/2006/main" noChangeAspect="1"/>
+            </wp:cNvGraphicFramePr>
+            <a:graphic xmlns:a="http://schemas.openxmlformats.org/drawingml/2006/main">
+              <a:graphicData uri="http://schemas.openxmlformats.org/drawingml/2006/picture">
+                <pic:pic xmlns:pic="http://schemas.openxmlformats.org/drawingml/2006/picture">
+                  <pic:nvPicPr>
+                    <pic:cNvPr id="0" name="Picture 2" descr="C:\Users\akonduru2\Documents\GitHub\csc4350_server\docs\Doc4\Client.PNG"/>
+                    <pic:cNvPicPr>
+                      <a:picLocks noChangeAspect="1" noChangeArrowheads="1"/>
+                    </pic:cNvPicPr>
+                  </pic:nvPicPr>
+                  <pic:blipFill>
+                    <a:blip r:embed="rId8">
+                      <a:extLst>
+                        <a:ext uri="{28A0092B-C50C-407E-A947-70E740481C1C}">
+                          <a14:useLocalDpi xmlns:a14="http://schemas.microsoft.com/office/drawing/2010/main" val="0"/>
+                        </a:ext>
+                      </a:extLst>
+                    </a:blip>
+                    <a:srcRect/>
+                    <a:stretch>
+                      <a:fillRect/>
+                    </a:stretch>
+                  </pic:blipFill>
+                  <pic:spPr bwMode="auto">
+                    <a:xfrm>
+                      <a:off x="0" y="0"/>
+                      <a:ext cx="5477651" cy="2374828"/>
+                    </a:xfrm>
+                    <a:prstGeom prst="rect">
+                      <a:avLst/>
+                    </a:prstGeom>
+                    <a:noFill/>
+                    <a:ln>
+                      <a:noFill/>
+                    </a:ln>
+                  </pic:spPr>
+                </pic:pic>
+              </a:graphicData>
+            </a:graphic>
+          </wp:inline>
+        </w:drawing>
+      </w:r>
     </w:p>
+    <w:p/>
     <w:p>
       <w:pPr>
-        <w:shd w:val="clear" w:color="auto" w:fill="FFFFFF"/>
-        <w:spacing w:line="360" w:lineRule="auto"/>
-        <w:rPr>
-          <w:sz w:val="24"/>
-          <w:szCs w:val="24"/>
-        </w:rPr>
-      </w:pPr>
-      <w:r>
-        <w:rPr>
-          <w:sz w:val="24"/>
-          <w:szCs w:val="24"/>
-        </w:rPr>
+        <w:rPr>
+          <w:sz w:val="32"/>
+          <w:szCs w:val="32"/>
+        </w:rPr>
+      </w:pPr>
+      <w:r>
         <w:t>3.1. Use Case Diagram</w:t>
       </w:r>
     </w:p>
@@ -4316,8 +4418,8 @@
         </w:rPr>
         <w:drawing>
           <wp:inline distT="0" distB="0" distL="0" distR="0" wp14:anchorId="6D113401" wp14:editId="4804EA7F">
-            <wp:extent cx="5232400" cy="7150100"/>
-            <wp:effectExtent l="0" t="0" r="6350" b="0"/>
+            <wp:extent cx="3706837" cy="5065410"/>
+            <wp:effectExtent l="0" t="0" r="8255" b="1905"/>
             <wp:docPr id="28" name="Picture 28"/>
             <wp:cNvGraphicFramePr>
               <a:graphicFrameLocks xmlns:a="http://schemas.openxmlformats.org/drawingml/2006/main" noChangeAspect="1"/>
@@ -4332,7 +4434,7 @@
                     </pic:cNvPicPr>
                   </pic:nvPicPr>
                   <pic:blipFill>
-                    <a:blip r:embed="rId7">
+                    <a:blip r:embed="rId9" cstate="print">
                       <a:extLst>
                         <a:ext uri="{28A0092B-C50C-407E-A947-70E740481C1C}">
                           <a14:useLocalDpi xmlns:a14="http://schemas.microsoft.com/office/drawing/2010/main" val="0"/>
@@ -4347,7 +4449,7 @@
                   <pic:spPr bwMode="auto">
                     <a:xfrm>
                       <a:off x="0" y="0"/>
-                      <a:ext cx="5232400" cy="7150100"/>
+                      <a:ext cx="3717013" cy="5079315"/>
                     </a:xfrm>
                     <a:prstGeom prst="rect">
                       <a:avLst/>
@@ -4366,9 +4468,9 @@
     </w:p>
     <w:p>
       <w:pPr>
+        <w:shd w:val="clear" w:color="auto" w:fill="FFFFFF"/>
         <w:spacing w:line="360" w:lineRule="auto"/>
         <w:rPr>
-          <w:b/>
           <w:sz w:val="24"/>
           <w:szCs w:val="24"/>
         </w:rPr>
@@ -4472,7 +4574,7 @@
                     </pic:cNvPicPr>
                   </pic:nvPicPr>
                   <pic:blipFill>
-                    <a:blip r:embed="rId8">
+                    <a:blip r:embed="rId10">
                       <a:extLst>
                         <a:ext uri="{28A0092B-C50C-407E-A947-70E740481C1C}">
                           <a14:useLocalDpi xmlns:a14="http://schemas.microsoft.com/office/drawing/2010/main" val="0"/>
@@ -4584,7 +4686,7 @@
                     </pic:cNvPicPr>
                   </pic:nvPicPr>
                   <pic:blipFill>
-                    <a:blip r:embed="rId9">
+                    <a:blip r:embed="rId11">
                       <a:extLst>
                         <a:ext uri="{28A0092B-C50C-407E-A947-70E740481C1C}">
                           <a14:useLocalDpi xmlns:a14="http://schemas.microsoft.com/office/drawing/2010/main" val="0"/>
@@ -4690,7 +4792,7 @@
                     </pic:cNvPicPr>
                   </pic:nvPicPr>
                   <pic:blipFill>
-                    <a:blip r:embed="rId10">
+                    <a:blip r:embed="rId12">
                       <a:extLst>
                         <a:ext uri="{28A0092B-C50C-407E-A947-70E740481C1C}">
                           <a14:useLocalDpi xmlns:a14="http://schemas.microsoft.com/office/drawing/2010/main" val="0"/>
@@ -4812,7 +4914,7 @@
                     </pic:cNvPicPr>
                   </pic:nvPicPr>
                   <pic:blipFill>
-                    <a:blip r:embed="rId11">
+                    <a:blip r:embed="rId13">
                       <a:extLst>
                         <a:ext uri="{28A0092B-C50C-407E-A947-70E740481C1C}">
                           <a14:useLocalDpi xmlns:a14="http://schemas.microsoft.com/office/drawing/2010/main" val="0"/>
@@ -4931,7 +5033,7 @@
                     </pic:cNvPicPr>
                   </pic:nvPicPr>
                   <pic:blipFill>
-                    <a:blip r:embed="rId12">
+                    <a:blip r:embed="rId14">
                       <a:extLst>
                         <a:ext uri="{28A0092B-C50C-407E-A947-70E740481C1C}">
                           <a14:useLocalDpi xmlns:a14="http://schemas.microsoft.com/office/drawing/2010/main" val="0"/>
@@ -5064,7 +5166,7 @@
                     </pic:cNvPicPr>
                   </pic:nvPicPr>
                   <pic:blipFill>
-                    <a:blip r:embed="rId13">
+                    <a:blip r:embed="rId15">
                       <a:extLst>
                         <a:ext uri="{28A0092B-C50C-407E-A947-70E740481C1C}">
                           <a14:useLocalDpi xmlns:a14="http://schemas.microsoft.com/office/drawing/2010/main" val="0"/>
@@ -5207,7 +5309,7 @@
                     </pic:cNvPicPr>
                   </pic:nvPicPr>
                   <pic:blipFill>
-                    <a:blip r:embed="rId14">
+                    <a:blip r:embed="rId16">
                       <a:extLst>
                         <a:ext uri="{28A0092B-C50C-407E-A947-70E740481C1C}">
                           <a14:useLocalDpi xmlns:a14="http://schemas.microsoft.com/office/drawing/2010/main" val="0"/>
@@ -5329,7 +5431,7 @@
                     </pic:cNvPicPr>
                   </pic:nvPicPr>
                   <pic:blipFill>
-                    <a:blip r:embed="rId15">
+                    <a:blip r:embed="rId17">
                       <a:extLst>
                         <a:ext uri="{28A0092B-C50C-407E-A947-70E740481C1C}">
                           <a14:useLocalDpi xmlns:a14="http://schemas.microsoft.com/office/drawing/2010/main" val="0"/>
@@ -5466,7 +5568,7 @@
                     </pic:cNvPicPr>
                   </pic:nvPicPr>
                   <pic:blipFill>
-                    <a:blip r:embed="rId16">
+                    <a:blip r:embed="rId18">
                       <a:extLst>
                         <a:ext uri="{28A0092B-C50C-407E-A947-70E740481C1C}">
                           <a14:useLocalDpi xmlns:a14="http://schemas.microsoft.com/office/drawing/2010/main" val="0"/>
@@ -5583,276 +5685,6 @@
                 <pic:pic xmlns:pic="http://schemas.openxmlformats.org/drawingml/2006/picture">
                   <pic:nvPicPr>
                     <pic:cNvPr id="0" name="Picture 18"/>
-                    <pic:cNvPicPr>
-                      <a:picLocks noChangeAspect="1" noChangeArrowheads="1"/>
-                    </pic:cNvPicPr>
-                  </pic:nvPicPr>
-                  <pic:blipFill>
-                    <a:blip r:embed="rId17">
-                      <a:extLst>
-                        <a:ext uri="{28A0092B-C50C-407E-A947-70E740481C1C}">
-                          <a14:useLocalDpi xmlns:a14="http://schemas.microsoft.com/office/drawing/2010/main" val="0"/>
-                        </a:ext>
-                      </a:extLst>
-                    </a:blip>
-                    <a:srcRect/>
-                    <a:stretch>
-                      <a:fillRect/>
-                    </a:stretch>
-                  </pic:blipFill>
-                  <pic:spPr bwMode="auto">
-                    <a:xfrm>
-                      <a:off x="0" y="0"/>
-                      <a:ext cx="5518150" cy="2876550"/>
-                    </a:xfrm>
-                    <a:prstGeom prst="rect">
-                      <a:avLst/>
-                    </a:prstGeom>
-                    <a:noFill/>
-                    <a:ln>
-                      <a:noFill/>
-                    </a:ln>
-                  </pic:spPr>
-                </pic:pic>
-              </a:graphicData>
-            </a:graphic>
-          </wp:inline>
-        </w:drawing>
-      </w:r>
-    </w:p>
-    <w:p>
-      <w:pPr>
-        <w:shd w:val="clear" w:color="auto" w:fill="FFFFFF"/>
-        <w:spacing w:line="360" w:lineRule="auto"/>
-        <w:rPr>
-          <w:sz w:val="24"/>
-          <w:szCs w:val="24"/>
-        </w:rPr>
-      </w:pPr>
-      <w:r>
-        <w:rPr>
-          <w:sz w:val="24"/>
-          <w:szCs w:val="24"/>
-        </w:rPr>
-        <w:tab/>
-      </w:r>
-      <w:r>
-        <w:rPr>
-          <w:sz w:val="24"/>
-          <w:szCs w:val="24"/>
-        </w:rPr>
-        <w:tab/>
-      </w:r>
-    </w:p>
-    <w:p>
-      <w:pPr>
-        <w:spacing w:line="360" w:lineRule="auto"/>
-        <w:rPr>
-          <w:sz w:val="24"/>
-          <w:szCs w:val="24"/>
-        </w:rPr>
-      </w:pPr>
-      <w:r>
-        <w:rPr>
-          <w:sz w:val="24"/>
-          <w:szCs w:val="24"/>
-        </w:rPr>
-        <w:br w:type="page"/>
-      </w:r>
-    </w:p>
-    <w:p>
-      <w:pPr>
-        <w:shd w:val="clear" w:color="auto" w:fill="FFFFFF"/>
-        <w:spacing w:line="360" w:lineRule="auto"/>
-        <w:rPr>
-          <w:sz w:val="24"/>
-          <w:szCs w:val="24"/>
-        </w:rPr>
-      </w:pPr>
-      <w:r>
-        <w:rPr>
-          <w:sz w:val="24"/>
-          <w:szCs w:val="24"/>
-        </w:rPr>
-        <w:lastRenderedPageBreak/>
-        <w:t>3.2.2.6. Edit Emails</w:t>
-      </w:r>
-    </w:p>
-    <w:p>
-      <w:pPr>
-        <w:shd w:val="clear" w:color="auto" w:fill="FFFFFF"/>
-        <w:spacing w:line="360" w:lineRule="auto"/>
-        <w:rPr>
-          <w:sz w:val="24"/>
-          <w:szCs w:val="24"/>
-        </w:rPr>
-      </w:pPr>
-    </w:p>
-    <w:p>
-      <w:pPr>
-        <w:shd w:val="clear" w:color="auto" w:fill="FFFFFF"/>
-        <w:spacing w:line="360" w:lineRule="auto"/>
-        <w:rPr>
-          <w:sz w:val="24"/>
-          <w:szCs w:val="24"/>
-        </w:rPr>
-      </w:pPr>
-    </w:p>
-    <w:p>
-      <w:pPr>
-        <w:shd w:val="clear" w:color="auto" w:fill="FFFFFF"/>
-        <w:spacing w:line="360" w:lineRule="auto"/>
-        <w:rPr>
-          <w:sz w:val="24"/>
-          <w:szCs w:val="24"/>
-        </w:rPr>
-      </w:pPr>
-      <w:r>
-        <w:rPr>
-          <w:noProof/>
-          <w:sz w:val="24"/>
-          <w:szCs w:val="24"/>
-        </w:rPr>
-        <w:drawing>
-          <wp:inline distT="0" distB="0" distL="0" distR="0" wp14:anchorId="27112CC6" wp14:editId="58EF67FE">
-            <wp:extent cx="5518150" cy="2876550"/>
-            <wp:effectExtent l="0" t="0" r="6350" b="0"/>
-            <wp:docPr id="17" name="Picture 17"/>
-            <wp:cNvGraphicFramePr>
-              <a:graphicFrameLocks xmlns:a="http://schemas.openxmlformats.org/drawingml/2006/main" noChangeAspect="1"/>
-            </wp:cNvGraphicFramePr>
-            <a:graphic xmlns:a="http://schemas.openxmlformats.org/drawingml/2006/main">
-              <a:graphicData uri="http://schemas.openxmlformats.org/drawingml/2006/picture">
-                <pic:pic xmlns:pic="http://schemas.openxmlformats.org/drawingml/2006/picture">
-                  <pic:nvPicPr>
-                    <pic:cNvPr id="0" name="Picture 17"/>
-                    <pic:cNvPicPr>
-                      <a:picLocks noChangeAspect="1" noChangeArrowheads="1"/>
-                    </pic:cNvPicPr>
-                  </pic:nvPicPr>
-                  <pic:blipFill>
-                    <a:blip r:embed="rId18">
-                      <a:extLst>
-                        <a:ext uri="{28A0092B-C50C-407E-A947-70E740481C1C}">
-                          <a14:useLocalDpi xmlns:a14="http://schemas.microsoft.com/office/drawing/2010/main" val="0"/>
-                        </a:ext>
-                      </a:extLst>
-                    </a:blip>
-                    <a:srcRect/>
-                    <a:stretch>
-                      <a:fillRect/>
-                    </a:stretch>
-                  </pic:blipFill>
-                  <pic:spPr bwMode="auto">
-                    <a:xfrm>
-                      <a:off x="0" y="0"/>
-                      <a:ext cx="5518150" cy="2876550"/>
-                    </a:xfrm>
-                    <a:prstGeom prst="rect">
-                      <a:avLst/>
-                    </a:prstGeom>
-                    <a:noFill/>
-                    <a:ln>
-                      <a:noFill/>
-                    </a:ln>
-                  </pic:spPr>
-                </pic:pic>
-              </a:graphicData>
-            </a:graphic>
-          </wp:inline>
-        </w:drawing>
-      </w:r>
-    </w:p>
-    <w:p>
-      <w:pPr>
-        <w:shd w:val="clear" w:color="auto" w:fill="FFFFFF"/>
-        <w:spacing w:line="360" w:lineRule="auto"/>
-        <w:rPr>
-          <w:sz w:val="24"/>
-          <w:szCs w:val="24"/>
-        </w:rPr>
-      </w:pPr>
-    </w:p>
-    <w:p>
-      <w:pPr>
-        <w:shd w:val="clear" w:color="auto" w:fill="FFFFFF"/>
-        <w:spacing w:line="360" w:lineRule="auto"/>
-        <w:rPr>
-          <w:sz w:val="24"/>
-          <w:szCs w:val="24"/>
-        </w:rPr>
-      </w:pPr>
-    </w:p>
-    <w:p>
-      <w:pPr>
-        <w:shd w:val="clear" w:color="auto" w:fill="FFFFFF"/>
-        <w:spacing w:line="360" w:lineRule="auto"/>
-        <w:rPr>
-          <w:sz w:val="24"/>
-          <w:szCs w:val="24"/>
-        </w:rPr>
-      </w:pPr>
-      <w:r>
-        <w:rPr>
-          <w:sz w:val="24"/>
-          <w:szCs w:val="24"/>
-        </w:rPr>
-        <w:t>3.2.2.7. Edit Folders</w:t>
-      </w:r>
-    </w:p>
-    <w:p>
-      <w:pPr>
-        <w:shd w:val="clear" w:color="auto" w:fill="FFFFFF"/>
-        <w:spacing w:line="360" w:lineRule="auto"/>
-        <w:rPr>
-          <w:sz w:val="24"/>
-          <w:szCs w:val="24"/>
-        </w:rPr>
-      </w:pPr>
-    </w:p>
-    <w:p>
-      <w:pPr>
-        <w:shd w:val="clear" w:color="auto" w:fill="FFFFFF"/>
-        <w:spacing w:line="360" w:lineRule="auto"/>
-        <w:rPr>
-          <w:sz w:val="24"/>
-          <w:szCs w:val="24"/>
-        </w:rPr>
-      </w:pPr>
-    </w:p>
-    <w:p>
-      <w:pPr>
-        <w:shd w:val="clear" w:color="auto" w:fill="FFFFFF"/>
-        <w:spacing w:line="360" w:lineRule="auto"/>
-        <w:rPr>
-          <w:sz w:val="24"/>
-          <w:szCs w:val="24"/>
-        </w:rPr>
-        <w:sectPr>
-          <w:pgSz w:w="12240" w:h="15840"/>
-          <w:pgMar w:top="1440" w:right="1440" w:bottom="1440" w:left="1440" w:header="720" w:footer="720" w:gutter="0"/>
-          <w:cols w:space="720"/>
-        </w:sectPr>
-      </w:pPr>
-      <w:r>
-        <w:rPr>
-          <w:noProof/>
-          <w:sz w:val="24"/>
-          <w:szCs w:val="24"/>
-        </w:rPr>
-        <w:drawing>
-          <wp:inline distT="0" distB="0" distL="0" distR="0" wp14:anchorId="737560B9" wp14:editId="790C9729">
-            <wp:extent cx="5518150" cy="2876550"/>
-            <wp:effectExtent l="0" t="0" r="6350" b="0"/>
-            <wp:docPr id="16" name="Picture 16"/>
-            <wp:cNvGraphicFramePr>
-              <a:graphicFrameLocks xmlns:a="http://schemas.openxmlformats.org/drawingml/2006/main" noChangeAspect="1"/>
-            </wp:cNvGraphicFramePr>
-            <a:graphic xmlns:a="http://schemas.openxmlformats.org/drawingml/2006/main">
-              <a:graphicData uri="http://schemas.openxmlformats.org/drawingml/2006/picture">
-                <pic:pic xmlns:pic="http://schemas.openxmlformats.org/drawingml/2006/picture">
-                  <pic:nvPicPr>
-                    <pic:cNvPr id="0" name="Picture 16"/>
                     <pic:cNvPicPr>
                       <a:picLocks noChangeAspect="1" noChangeArrowheads="1"/>
                     </pic:cNvPicPr>
@@ -5892,61 +5724,102 @@
     </w:p>
     <w:p>
       <w:pPr>
-        <w:tabs>
-          <w:tab w:val="left" w:pos="2120"/>
-        </w:tabs>
-        <w:rPr>
-          <w:sz w:val="24"/>
-          <w:szCs w:val="24"/>
-        </w:rPr>
-      </w:pPr>
+        <w:shd w:val="clear" w:color="auto" w:fill="FFFFFF"/>
+        <w:spacing w:line="360" w:lineRule="auto"/>
+        <w:rPr>
+          <w:sz w:val="24"/>
+          <w:szCs w:val="24"/>
+        </w:rPr>
+      </w:pPr>
+      <w:r>
+        <w:rPr>
+          <w:sz w:val="24"/>
+          <w:szCs w:val="24"/>
+        </w:rPr>
+        <w:tab/>
+      </w:r>
+      <w:r>
+        <w:rPr>
+          <w:sz w:val="24"/>
+          <w:szCs w:val="24"/>
+        </w:rPr>
+        <w:tab/>
+      </w:r>
     </w:p>
     <w:p>
       <w:pPr>
-        <w:pStyle w:val="Heading1"/>
-        <w:numPr>
-          <w:ilvl w:val="0"/>
-          <w:numId w:val="1"/>
-        </w:numPr>
         <w:spacing w:line="360" w:lineRule="auto"/>
         <w:rPr>
-          <w:rFonts w:ascii="Times New Roman" w:hAnsi="Times New Roman" w:cs="Times New Roman"/>
-          <w:sz w:val="24"/>
-          <w:szCs w:val="24"/>
-        </w:rPr>
-      </w:pPr>
-      <w:bookmarkStart w:id="6" w:name="_Toc476061417"/>
-      <w:r>
-        <w:rPr>
-          <w:rFonts w:ascii="Times New Roman" w:hAnsi="Times New Roman" w:cs="Times New Roman"/>
-          <w:sz w:val="24"/>
-          <w:szCs w:val="24"/>
-        </w:rPr>
-        <w:t>Class interface</w:t>
-      </w:r>
-      <w:bookmarkEnd w:id="6"/>
+          <w:sz w:val="24"/>
+          <w:szCs w:val="24"/>
+        </w:rPr>
+      </w:pPr>
+      <w:r>
+        <w:rPr>
+          <w:sz w:val="24"/>
+          <w:szCs w:val="24"/>
+        </w:rPr>
+        <w:br w:type="page"/>
+      </w:r>
     </w:p>
     <w:p>
       <w:pPr>
-        <w:pStyle w:val="ListParagraph"/>
-      </w:pPr>
-      <w:r>
-        <w:t>4.1 Server Class Diagram</w:t>
+        <w:shd w:val="clear" w:color="auto" w:fill="FFFFFF"/>
+        <w:spacing w:line="360" w:lineRule="auto"/>
+        <w:rPr>
+          <w:sz w:val="24"/>
+          <w:szCs w:val="24"/>
+        </w:rPr>
+      </w:pPr>
+      <w:r>
+        <w:rPr>
+          <w:sz w:val="24"/>
+          <w:szCs w:val="24"/>
+        </w:rPr>
+        <w:lastRenderedPageBreak/>
+        <w:t>3.2.2.6. Edit Emails</w:t>
       </w:r>
     </w:p>
     <w:p>
       <w:pPr>
-        <w:pStyle w:val="ListParagraph"/>
+        <w:shd w:val="clear" w:color="auto" w:fill="FFFFFF"/>
+        <w:spacing w:line="360" w:lineRule="auto"/>
+        <w:rPr>
+          <w:sz w:val="24"/>
+          <w:szCs w:val="24"/>
+        </w:rPr>
+      </w:pPr>
+    </w:p>
+    <w:p>
+      <w:pPr>
+        <w:shd w:val="clear" w:color="auto" w:fill="FFFFFF"/>
+        <w:spacing w:line="360" w:lineRule="auto"/>
+        <w:rPr>
+          <w:sz w:val="24"/>
+          <w:szCs w:val="24"/>
+        </w:rPr>
+      </w:pPr>
+    </w:p>
+    <w:p>
+      <w:pPr>
+        <w:shd w:val="clear" w:color="auto" w:fill="FFFFFF"/>
+        <w:spacing w:line="360" w:lineRule="auto"/>
+        <w:rPr>
+          <w:sz w:val="24"/>
+          <w:szCs w:val="24"/>
+        </w:rPr>
       </w:pPr>
       <w:r>
         <w:rPr>
           <w:noProof/>
+          <w:sz w:val="24"/>
+          <w:szCs w:val="24"/>
         </w:rPr>
         <w:drawing>
-          <wp:inline distT="0" distB="0" distL="0" distR="0" wp14:anchorId="730FE6C5" wp14:editId="4414FC8B">
-            <wp:extent cx="5918200" cy="7257405"/>
-            <wp:effectExtent l="0" t="0" r="6350" b="1270"/>
-            <wp:docPr id="2" name="Picture 2"/>
+          <wp:inline distT="0" distB="0" distL="0" distR="0" wp14:anchorId="27112CC6" wp14:editId="58EF67FE">
+            <wp:extent cx="5518150" cy="2876550"/>
+            <wp:effectExtent l="0" t="0" r="6350" b="0"/>
+            <wp:docPr id="17" name="Picture 17"/>
             <wp:cNvGraphicFramePr>
               <a:graphicFrameLocks xmlns:a="http://schemas.openxmlformats.org/drawingml/2006/main" noChangeAspect="1"/>
             </wp:cNvGraphicFramePr>
@@ -5954,7 +5827,7 @@
               <a:graphicData uri="http://schemas.openxmlformats.org/drawingml/2006/picture">
                 <pic:pic xmlns:pic="http://schemas.openxmlformats.org/drawingml/2006/picture">
                   <pic:nvPicPr>
-                    <pic:cNvPr id="0" name="Picture 30"/>
+                    <pic:cNvPr id="0" name="Picture 17"/>
                     <pic:cNvPicPr>
                       <a:picLocks noChangeAspect="1" noChangeArrowheads="1"/>
                     </pic:cNvPicPr>
@@ -5975,7 +5848,7 @@
                   <pic:spPr bwMode="auto">
                     <a:xfrm>
                       <a:off x="0" y="0"/>
-                      <a:ext cx="5923313" cy="7263676"/>
+                      <a:ext cx="5518150" cy="2876550"/>
                     </a:xfrm>
                     <a:prstGeom prst="rect">
                       <a:avLst/>
@@ -5994,6 +5867,235 @@
     </w:p>
     <w:p>
       <w:pPr>
+        <w:shd w:val="clear" w:color="auto" w:fill="FFFFFF"/>
+        <w:spacing w:line="360" w:lineRule="auto"/>
+        <w:rPr>
+          <w:sz w:val="24"/>
+          <w:szCs w:val="24"/>
+        </w:rPr>
+      </w:pPr>
+    </w:p>
+    <w:p>
+      <w:pPr>
+        <w:shd w:val="clear" w:color="auto" w:fill="FFFFFF"/>
+        <w:spacing w:line="360" w:lineRule="auto"/>
+        <w:rPr>
+          <w:sz w:val="24"/>
+          <w:szCs w:val="24"/>
+        </w:rPr>
+      </w:pPr>
+    </w:p>
+    <w:p>
+      <w:pPr>
+        <w:shd w:val="clear" w:color="auto" w:fill="FFFFFF"/>
+        <w:spacing w:line="360" w:lineRule="auto"/>
+        <w:rPr>
+          <w:sz w:val="24"/>
+          <w:szCs w:val="24"/>
+        </w:rPr>
+      </w:pPr>
+      <w:r>
+        <w:rPr>
+          <w:sz w:val="24"/>
+          <w:szCs w:val="24"/>
+        </w:rPr>
+        <w:t>3.2.2.7. Edit Folders</w:t>
+      </w:r>
+    </w:p>
+    <w:p>
+      <w:pPr>
+        <w:shd w:val="clear" w:color="auto" w:fill="FFFFFF"/>
+        <w:spacing w:line="360" w:lineRule="auto"/>
+        <w:rPr>
+          <w:sz w:val="24"/>
+          <w:szCs w:val="24"/>
+        </w:rPr>
+      </w:pPr>
+    </w:p>
+    <w:p>
+      <w:pPr>
+        <w:shd w:val="clear" w:color="auto" w:fill="FFFFFF"/>
+        <w:spacing w:line="360" w:lineRule="auto"/>
+        <w:rPr>
+          <w:sz w:val="24"/>
+          <w:szCs w:val="24"/>
+        </w:rPr>
+      </w:pPr>
+    </w:p>
+    <w:p>
+      <w:pPr>
+        <w:shd w:val="clear" w:color="auto" w:fill="FFFFFF"/>
+        <w:spacing w:line="360" w:lineRule="auto"/>
+        <w:rPr>
+          <w:sz w:val="24"/>
+          <w:szCs w:val="24"/>
+        </w:rPr>
+        <w:sectPr>
+          <w:pgSz w:w="12240" w:h="15840"/>
+          <w:pgMar w:top="1440" w:right="1440" w:bottom="1440" w:left="1440" w:header="720" w:footer="720" w:gutter="0"/>
+          <w:cols w:space="720"/>
+        </w:sectPr>
+      </w:pPr>
+      <w:r>
+        <w:rPr>
+          <w:noProof/>
+          <w:sz w:val="24"/>
+          <w:szCs w:val="24"/>
+        </w:rPr>
+        <w:drawing>
+          <wp:inline distT="0" distB="0" distL="0" distR="0" wp14:anchorId="737560B9" wp14:editId="790C9729">
+            <wp:extent cx="5518150" cy="2876550"/>
+            <wp:effectExtent l="0" t="0" r="6350" b="0"/>
+            <wp:docPr id="16" name="Picture 16"/>
+            <wp:cNvGraphicFramePr>
+              <a:graphicFrameLocks xmlns:a="http://schemas.openxmlformats.org/drawingml/2006/main" noChangeAspect="1"/>
+            </wp:cNvGraphicFramePr>
+            <a:graphic xmlns:a="http://schemas.openxmlformats.org/drawingml/2006/main">
+              <a:graphicData uri="http://schemas.openxmlformats.org/drawingml/2006/picture">
+                <pic:pic xmlns:pic="http://schemas.openxmlformats.org/drawingml/2006/picture">
+                  <pic:nvPicPr>
+                    <pic:cNvPr id="0" name="Picture 16"/>
+                    <pic:cNvPicPr>
+                      <a:picLocks noChangeAspect="1" noChangeArrowheads="1"/>
+                    </pic:cNvPicPr>
+                  </pic:nvPicPr>
+                  <pic:blipFill>
+                    <a:blip r:embed="rId21">
+                      <a:extLst>
+                        <a:ext uri="{28A0092B-C50C-407E-A947-70E740481C1C}">
+                          <a14:useLocalDpi xmlns:a14="http://schemas.microsoft.com/office/drawing/2010/main" val="0"/>
+                        </a:ext>
+                      </a:extLst>
+                    </a:blip>
+                    <a:srcRect/>
+                    <a:stretch>
+                      <a:fillRect/>
+                    </a:stretch>
+                  </pic:blipFill>
+                  <pic:spPr bwMode="auto">
+                    <a:xfrm>
+                      <a:off x="0" y="0"/>
+                      <a:ext cx="5518150" cy="2876550"/>
+                    </a:xfrm>
+                    <a:prstGeom prst="rect">
+                      <a:avLst/>
+                    </a:prstGeom>
+                    <a:noFill/>
+                    <a:ln>
+                      <a:noFill/>
+                    </a:ln>
+                  </pic:spPr>
+                </pic:pic>
+              </a:graphicData>
+            </a:graphic>
+          </wp:inline>
+        </w:drawing>
+      </w:r>
+    </w:p>
+    <w:p>
+      <w:pPr>
+        <w:tabs>
+          <w:tab w:val="left" w:pos="2120"/>
+        </w:tabs>
+        <w:rPr>
+          <w:sz w:val="24"/>
+          <w:szCs w:val="24"/>
+        </w:rPr>
+      </w:pPr>
+    </w:p>
+    <w:p>
+      <w:pPr>
+        <w:pStyle w:val="Heading1"/>
+        <w:numPr>
+          <w:ilvl w:val="0"/>
+          <w:numId w:val="1"/>
+        </w:numPr>
+        <w:spacing w:line="360" w:lineRule="auto"/>
+        <w:rPr>
+          <w:rFonts w:ascii="Times New Roman" w:hAnsi="Times New Roman" w:cs="Times New Roman"/>
+          <w:sz w:val="24"/>
+          <w:szCs w:val="24"/>
+        </w:rPr>
+      </w:pPr>
+      <w:bookmarkStart w:id="4" w:name="_Toc476061417"/>
+      <w:r>
+        <w:rPr>
+          <w:rFonts w:ascii="Times New Roman" w:hAnsi="Times New Roman" w:cs="Times New Roman"/>
+          <w:sz w:val="24"/>
+          <w:szCs w:val="24"/>
+        </w:rPr>
+        <w:t>Class interface</w:t>
+      </w:r>
+      <w:bookmarkEnd w:id="4"/>
+    </w:p>
+    <w:p>
+      <w:pPr>
+        <w:pStyle w:val="ListParagraph"/>
+      </w:pPr>
+      <w:r>
+        <w:t>4.1 Server Class Diagram</w:t>
+      </w:r>
+    </w:p>
+    <w:p>
+      <w:pPr>
+        <w:pStyle w:val="ListParagraph"/>
+      </w:pPr>
+      <w:r>
+        <w:rPr>
+          <w:noProof/>
+        </w:rPr>
+        <w:drawing>
+          <wp:inline distT="0" distB="0" distL="0" distR="0" wp14:anchorId="730FE6C5" wp14:editId="4414FC8B">
+            <wp:extent cx="6100268" cy="7265035"/>
+            <wp:effectExtent l="0" t="0" r="0" b="0"/>
+            <wp:docPr id="2" name="Picture 2"/>
+            <wp:cNvGraphicFramePr>
+              <a:graphicFrameLocks xmlns:a="http://schemas.openxmlformats.org/drawingml/2006/main" noChangeAspect="1"/>
+            </wp:cNvGraphicFramePr>
+            <a:graphic xmlns:a="http://schemas.openxmlformats.org/drawingml/2006/main">
+              <a:graphicData uri="http://schemas.openxmlformats.org/drawingml/2006/picture">
+                <pic:pic xmlns:pic="http://schemas.openxmlformats.org/drawingml/2006/picture">
+                  <pic:nvPicPr>
+                    <pic:cNvPr id="0" name="Picture 30"/>
+                    <pic:cNvPicPr>
+                      <a:picLocks noChangeAspect="1" noChangeArrowheads="1"/>
+                    </pic:cNvPicPr>
+                  </pic:nvPicPr>
+                  <pic:blipFill>
+                    <a:blip r:embed="rId22">
+                      <a:extLst>
+                        <a:ext uri="{28A0092B-C50C-407E-A947-70E740481C1C}">
+                          <a14:useLocalDpi xmlns:a14="http://schemas.microsoft.com/office/drawing/2010/main" val="0"/>
+                        </a:ext>
+                      </a:extLst>
+                    </a:blip>
+                    <a:srcRect/>
+                    <a:stretch>
+                      <a:fillRect/>
+                    </a:stretch>
+                  </pic:blipFill>
+                  <pic:spPr bwMode="auto">
+                    <a:xfrm>
+                      <a:off x="0" y="0"/>
+                      <a:ext cx="6110949" cy="7277755"/>
+                    </a:xfrm>
+                    <a:prstGeom prst="rect">
+                      <a:avLst/>
+                    </a:prstGeom>
+                    <a:noFill/>
+                    <a:ln>
+                      <a:noFill/>
+                    </a:ln>
+                  </pic:spPr>
+                </pic:pic>
+              </a:graphicData>
+            </a:graphic>
+          </wp:inline>
+        </w:drawing>
+      </w:r>
+    </w:p>
+    <w:p>
+      <w:pPr>
         <w:widowControl/>
         <w:autoSpaceDE/>
         <w:autoSpaceDN/>
@@ -6003,6 +6105,8 @@
           <w:cols w:space="720"/>
         </w:sectPr>
       </w:pPr>
+      <w:bookmarkStart w:id="5" w:name="_GoBack"/>
+      <w:bookmarkEnd w:id="5"/>
     </w:p>
     <w:p>
       <w:pPr>
@@ -6040,7 +6144,7 @@
                     </pic:cNvPicPr>
                   </pic:nvPicPr>
                   <pic:blipFill>
-                    <a:blip r:embed="rId21">
+                    <a:blip r:embed="rId23">
                       <a:extLst>
                         <a:ext uri="{28A0092B-C50C-407E-A947-70E740481C1C}">
                           <a14:useLocalDpi xmlns:a14="http://schemas.microsoft.com/office/drawing/2010/main" val="0"/>
@@ -6092,7 +6196,7 @@
           <w:szCs w:val="24"/>
         </w:rPr>
       </w:pPr>
-      <w:bookmarkStart w:id="7" w:name="_Toc476061418"/>
+      <w:bookmarkStart w:id="6" w:name="_Toc476061418"/>
       <w:r>
         <w:rPr>
           <w:rFonts w:ascii="Times New Roman" w:hAnsi="Times New Roman" w:cs="Times New Roman"/>
@@ -6102,7 +6206,7 @@
         <w:lastRenderedPageBreak/>
         <w:t>WSD</w:t>
       </w:r>
-      <w:bookmarkEnd w:id="7"/>
+      <w:bookmarkEnd w:id="6"/>
     </w:p>
     <w:tbl>
       <w:tblPr>
@@ -6479,8 +6583,8 @@
           <w:szCs w:val="24"/>
         </w:rPr>
       </w:pPr>
-      <w:bookmarkStart w:id="8" w:name="_Toc475319979"/>
-      <w:bookmarkStart w:id="9" w:name="_Toc476061419"/>
+      <w:bookmarkStart w:id="7" w:name="_Toc475319979"/>
+      <w:bookmarkStart w:id="8" w:name="_Toc476061419"/>
       <w:r>
         <w:rPr>
           <w:rFonts w:ascii="Times New Roman" w:hAnsi="Times New Roman" w:cs="Times New Roman"/>
@@ -6489,8 +6593,8 @@
         </w:rPr>
         <w:t>Gantt Chart</w:t>
       </w:r>
+      <w:bookmarkEnd w:id="7"/>
       <w:bookmarkEnd w:id="8"/>
-      <w:bookmarkEnd w:id="9"/>
     </w:p>
     <w:tbl>
       <w:tblPr>
@@ -14574,8 +14678,8 @@
           <w:szCs w:val="24"/>
         </w:rPr>
       </w:pPr>
-      <w:bookmarkStart w:id="10" w:name="_Toc475319980"/>
-      <w:bookmarkStart w:id="11" w:name="_Toc476061420"/>
+      <w:bookmarkStart w:id="9" w:name="_Toc475319980"/>
+      <w:bookmarkStart w:id="10" w:name="_Toc476061420"/>
       <w:r>
         <w:rPr>
           <w:rFonts w:ascii="Times New Roman" w:hAnsi="Times New Roman" w:cs="Times New Roman"/>
@@ -14585,8 +14689,8 @@
         <w:lastRenderedPageBreak/>
         <w:t>Glossary</w:t>
       </w:r>
+      <w:bookmarkEnd w:id="9"/>
       <w:bookmarkEnd w:id="10"/>
-      <w:bookmarkEnd w:id="11"/>
       <w:r>
         <w:rPr>
           <w:rFonts w:ascii="Times New Roman" w:hAnsi="Times New Roman" w:cs="Times New Roman"/>
@@ -15018,11 +15122,11 @@
           <w:numId w:val="1"/>
         </w:numPr>
       </w:pPr>
-      <w:bookmarkStart w:id="12" w:name="_Toc476061421"/>
+      <w:bookmarkStart w:id="11" w:name="_Toc476061421"/>
       <w:r>
         <w:t>Rationale</w:t>
       </w:r>
-      <w:bookmarkEnd w:id="12"/>
+      <w:bookmarkEnd w:id="11"/>
     </w:p>
     <w:p/>
     <w:p>
@@ -15169,7 +15273,13 @@
         <w:spacing w:line="480" w:lineRule="auto"/>
       </w:pPr>
       <w:r>
-        <w:t>Server Controller: The ServerController object configures the server on startup and spawns the SmtpServer and ImapServer objects.</w:t>
+        <w:rPr>
+          <w:b/>
+        </w:rPr>
+        <w:t>Server Controller:</w:t>
+      </w:r>
+      <w:r>
+        <w:t xml:space="preserve"> The ServerController object configures the server on startup and spawns the SmtpServer and ImapServer objects.</w:t>
       </w:r>
     </w:p>
     <w:p>
@@ -15182,7 +15292,13 @@
         <w:spacing w:line="480" w:lineRule="auto"/>
       </w:pPr>
       <w:r>
-        <w:t>SSLServer: The SSLServer abstract class is the foundation for the SmtpServer and ImapServer objects. An SSLServer listens for traffic over a secured SSL socket.</w:t>
+        <w:rPr>
+          <w:b/>
+        </w:rPr>
+        <w:t>SSLServer:</w:t>
+      </w:r>
+      <w:r>
+        <w:t xml:space="preserve"> The SSLServer abstract class is the foundation for the SmtpServer and ImapServer objects. An SSLServer listens for traffic over a secured SSL socket.</w:t>
       </w:r>
     </w:p>
     <w:p>
@@ -15195,7 +15311,13 @@
         <w:spacing w:line="480" w:lineRule="auto"/>
       </w:pPr>
       <w:r>
-        <w:t>SmtpServer: The SmtpServer object listens for and accepts SmtpConnection objects.</w:t>
+        <w:rPr>
+          <w:b/>
+        </w:rPr>
+        <w:t>SmtpServer:</w:t>
+      </w:r>
+      <w:r>
+        <w:t xml:space="preserve"> The SmtpServer object listens for and accepts SmtpConnection objects.</w:t>
       </w:r>
     </w:p>
     <w:p>
@@ -15208,7 +15330,13 @@
         <w:spacing w:line="480" w:lineRule="auto"/>
       </w:pPr>
       <w:r>
-        <w:t>ImapServer: The ImapServer object listens for and accepts ImapConnection objects.</w:t>
+        <w:rPr>
+          <w:b/>
+        </w:rPr>
+        <w:t>ImapServer:</w:t>
+      </w:r>
+      <w:r>
+        <w:t xml:space="preserve"> The ImapServer object listens for and accepts ImapConnection objects.</w:t>
       </w:r>
     </w:p>
     <w:p>
@@ -15221,8 +15349,14 @@
         <w:spacing w:line="480" w:lineRule="auto"/>
       </w:pPr>
       <w:r>
+        <w:rPr>
+          <w:b/>
+        </w:rPr>
         <w:lastRenderedPageBreak/>
-        <w:t>Connection: The Connection abstract class is the foundation for the SmtpConnection and ImapConnection objects. A Connection represents an incoming request over the listening socket, parsed into a byte array.</w:t>
+        <w:t>Connection:</w:t>
+      </w:r>
+      <w:r>
+        <w:t xml:space="preserve"> The Connection abstract class is the foundation for the SmtpConnection and ImapConnection objects. A Connection represents an incoming request over the listening socket, parsed into a byte array.</w:t>
       </w:r>
     </w:p>
     <w:p>
@@ -15235,7 +15369,13 @@
         <w:spacing w:line="480" w:lineRule="auto"/>
       </w:pPr>
       <w:r>
-        <w:t>SmtpConnection: The SmtpConnection objects input requests into the system and pass those requests to SmtpCmdProc objects.</w:t>
+        <w:rPr>
+          <w:b/>
+        </w:rPr>
+        <w:t>SmtpConnection:</w:t>
+      </w:r>
+      <w:r>
+        <w:t xml:space="preserve"> The SmtpConnection objects input requests into the system and pass those requests to SmtpCmdProc objects.</w:t>
       </w:r>
     </w:p>
     <w:p>
@@ -15248,7 +15388,13 @@
         <w:spacing w:line="480" w:lineRule="auto"/>
       </w:pPr>
       <w:r>
-        <w:t>ImapConnection: The ImapConnection objects input requests into the system and pass those requests to the ImapCmdProc objects.</w:t>
+        <w:rPr>
+          <w:b/>
+        </w:rPr>
+        <w:t>ImapConnection:</w:t>
+      </w:r>
+      <w:r>
+        <w:t xml:space="preserve"> The ImapConnection objects input requests into the system and pass those requests to the ImapCmdProc objects.</w:t>
       </w:r>
     </w:p>
     <w:p>
@@ -15261,7 +15407,13 @@
         <w:spacing w:line="480" w:lineRule="auto"/>
       </w:pPr>
       <w:r>
-        <w:t>CmdProc: The CmdProc abstract class forms the foundation of the SmtpCmdProc and ImapCmdProc objects. It will process requests and then  execute the appropriate action based on the format of the request.</w:t>
+        <w:rPr>
+          <w:b/>
+        </w:rPr>
+        <w:t>CmdProc:</w:t>
+      </w:r>
+      <w:r>
+        <w:t xml:space="preserve"> The CmdProc abstract class forms the foundation of the SmtpCmdProc and ImapCmdProc objects. It will process requests and then  execute the appropriate action based on the format of the request.</w:t>
       </w:r>
     </w:p>
     <w:p>
@@ -15274,7 +15426,13 @@
         <w:spacing w:line="480" w:lineRule="auto"/>
       </w:pPr>
       <w:r>
-        <w:t>SmtpCmdProc: The SmtpCmdProc objects parse requests according to the SMTP protocol.</w:t>
+        <w:rPr>
+          <w:b/>
+        </w:rPr>
+        <w:t>SmtpCmdProc:</w:t>
+      </w:r>
+      <w:r>
+        <w:t xml:space="preserve"> The SmtpCmdProc objects parse requests according to the SMTP protocol.</w:t>
       </w:r>
     </w:p>
     <w:p>
@@ -15287,7 +15445,13 @@
         <w:spacing w:line="480" w:lineRule="auto"/>
       </w:pPr>
       <w:r>
-        <w:t>ImapCmdProc: The ImapCmdProc objects parse requests according to the IMAP protocol.</w:t>
+        <w:rPr>
+          <w:b/>
+        </w:rPr>
+        <w:t>ImapCmdProc:</w:t>
+      </w:r>
+      <w:r>
+        <w:t xml:space="preserve"> The ImapCmdProc objects parse requests according to the IMAP protocol.</w:t>
       </w:r>
     </w:p>
     <w:p>
@@ -15300,7 +15464,13 @@
         <w:spacing w:line="480" w:lineRule="auto"/>
       </w:pPr>
       <w:r>
-        <w:t>QueryHandler: The QueryHandler class constructs queries and receives responses from the PostgreSQL database attached to the server.</w:t>
+        <w:rPr>
+          <w:b/>
+        </w:rPr>
+        <w:t>QueryHandler:</w:t>
+      </w:r>
+      <w:r>
+        <w:t xml:space="preserve"> The QueryHandler class constructs queries and receives responses from the PostgreSQL database attached to the server.</w:t>
       </w:r>
     </w:p>
     <w:p>
@@ -15313,7 +15483,13 @@
         <w:spacing w:line="480" w:lineRule="auto"/>
       </w:pPr>
       <w:r>
-        <w:t>ServeUpdate: The ServerUpdate class executes an IMAP request for an update.</w:t>
+        <w:rPr>
+          <w:b/>
+        </w:rPr>
+        <w:t>ServeUpdate:</w:t>
+      </w:r>
+      <w:r>
+        <w:t xml:space="preserve"> The ServerUpdate class executes an IMAP request for an update.</w:t>
       </w:r>
     </w:p>
     <w:p>
@@ -15326,7 +15502,13 @@
         <w:spacing w:line="480" w:lineRule="auto"/>
       </w:pPr>
       <w:r>
-        <w:t>DeleteFolder, MoveFolder, CreateFolder, DeleteEmail, MoveEmail, ReceiveEmail, and SendEmail classes all execute their respective action by calling the appropriate method in QueryHandler.</w:t>
+        <w:rPr>
+          <w:b/>
+        </w:rPr>
+        <w:t xml:space="preserve">DeleteFolder, MoveFolder, CreateFolder, DeleteEmail, MoveEmail, ReceiveEmail, and SendEmail </w:t>
+      </w:r>
+      <w:r>
+        <w:t>classes all execute their respective action by calling the appropriate method in QueryHandler.</w:t>
       </w:r>
     </w:p>
     <w:p>
@@ -15339,7 +15521,13 @@
         <w:spacing w:line="480" w:lineRule="auto"/>
       </w:pPr>
       <w:r>
-        <w:t>SendExternalEmail: The SendExternalEmail class extends the SendEmail class in the situation that an email destination address is not local. This class sends an email to the destination server by invoking the SmtpClient class and passing the request on.</w:t>
+        <w:rPr>
+          <w:b/>
+        </w:rPr>
+        <w:t>SendExternalEmail:</w:t>
+      </w:r>
+      <w:r>
+        <w:t xml:space="preserve"> The SendExternalEmail class extends the SendEmail class in the situation that an email destination address is not local. This class sends an email to the destination server by invoking the SmtpClient class and passing the request on.</w:t>
       </w:r>
     </w:p>
     <w:p>
@@ -15352,7 +15540,13 @@
         <w:spacing w:line="480" w:lineRule="auto"/>
       </w:pPr>
       <w:r>
-        <w:t>SmtpClient: The SmtpClient object connects to an external socket and sends an email in an SMTP formatted request.</w:t>
+        <w:rPr>
+          <w:b/>
+        </w:rPr>
+        <w:t>SmtpClient:</w:t>
+      </w:r>
+      <w:r>
+        <w:t xml:space="preserve"> The SmtpClient object connects to an external socket and sends an email in an SMTP formatted request.</w:t>
       </w:r>
     </w:p>
     <w:p>
@@ -15371,11 +15565,21 @@
           <w:sz w:val="24"/>
         </w:rPr>
       </w:pPr>
-      <w:r>
+    </w:p>
+    <w:p>
+      <w:pPr>
+        <w:spacing w:line="480" w:lineRule="auto"/>
         <w:rPr>
           <w:b/>
           <w:sz w:val="24"/>
         </w:rPr>
+      </w:pPr>
+      <w:r>
+        <w:rPr>
+          <w:b/>
+          <w:sz w:val="24"/>
+        </w:rPr>
+        <w:lastRenderedPageBreak/>
         <w:t>Client Rationale</w:t>
       </w:r>
     </w:p>
@@ -15389,8 +15593,13 @@
         <w:spacing w:line="480" w:lineRule="auto"/>
       </w:pPr>
       <w:r>
-        <w:lastRenderedPageBreak/>
-        <w:t>Client: The Client class starts the program and receives input from ClientUI and translates that input into actions based on its various connected classes.</w:t>
+        <w:rPr>
+          <w:b/>
+        </w:rPr>
+        <w:t>Client:</w:t>
+      </w:r>
+      <w:r>
+        <w:t xml:space="preserve"> The Client class starts the program and receives input from ClientUI and translates that input into actions based on its various connected classes.</w:t>
       </w:r>
     </w:p>
     <w:p>
@@ -15403,7 +15612,13 @@
         <w:spacing w:line="480" w:lineRule="auto"/>
       </w:pPr>
       <w:r>
-        <w:t>Authenticate: The Authenticate class receives credentials from Client and checks those credentials against a query to the SQLiteInterface class.</w:t>
+        <w:rPr>
+          <w:b/>
+        </w:rPr>
+        <w:t>Authenticate:</w:t>
+      </w:r>
+      <w:r>
+        <w:t xml:space="preserve"> The Authenticate class receives credentials from Client and checks those credentials against a query to the SQLiteInterface class.</w:t>
       </w:r>
     </w:p>
     <w:p>
@@ -15416,7 +15631,13 @@
         <w:spacing w:line="480" w:lineRule="auto"/>
       </w:pPr>
       <w:r>
-        <w:t>SQLiteInterface: The SQLiteInterface class processes and sends queries to the local SQLite database and responds with data as its result</w:t>
+        <w:rPr>
+          <w:b/>
+        </w:rPr>
+        <w:t>SQLiteInterface:</w:t>
+      </w:r>
+      <w:r>
+        <w:t xml:space="preserve"> The SQLiteInterface class processes and sends queries to the local SQLite database and responds with data as its result</w:t>
       </w:r>
     </w:p>
     <w:p>
@@ -15429,7 +15650,13 @@
         <w:spacing w:line="480" w:lineRule="auto"/>
       </w:pPr>
       <w:r>
-        <w:t>RequestUpdate: The RequestUpdate class is periodically called by the Client class. It requests updates from a spawned ImapConnection object and then updates the local database with that data by invoking the SQLiteInterface class.</w:t>
+        <w:rPr>
+          <w:b/>
+        </w:rPr>
+        <w:t>RequestUpdate:</w:t>
+      </w:r>
+      <w:r>
+        <w:t xml:space="preserve"> The RequestUpdate class is periodically called by the Client class. It requests updates from a spawned ImapConnection object and then updates the local database with that data by invoking the SQLiteInterface class.</w:t>
       </w:r>
     </w:p>
     <w:p>
@@ -15442,7 +15669,13 @@
         <w:spacing w:line="480" w:lineRule="auto"/>
       </w:pPr>
       <w:r>
-        <w:t>Connection: The Connection abstract class is the foundation for the ImapConnection and SmtpConnection objects. It opens a connection to an external listening server over the relevant protocol.</w:t>
+        <w:rPr>
+          <w:b/>
+        </w:rPr>
+        <w:t>Connection:</w:t>
+      </w:r>
+      <w:r>
+        <w:t xml:space="preserve"> The Connection abstract class is the foundation for the ImapConnection and SmtpConnection objects. It opens a connection to an external listening server over the relevant protocol.</w:t>
       </w:r>
     </w:p>
     <w:p>
@@ -15455,7 +15688,13 @@
         <w:spacing w:line="480" w:lineRule="auto"/>
       </w:pPr>
       <w:r>
-        <w:t>ImapConnection: Used to connect to the server to request updates for the RequestUpdate class.</w:t>
+        <w:rPr>
+          <w:b/>
+        </w:rPr>
+        <w:t>ImapConnection:</w:t>
+      </w:r>
+      <w:r>
+        <w:t xml:space="preserve"> Used to connect to the server to request updates for the RequestUpdate class.</w:t>
       </w:r>
     </w:p>
     <w:p>
@@ -15468,7 +15707,13 @@
         <w:spacing w:line="480" w:lineRule="auto"/>
       </w:pPr>
       <w:r>
-        <w:t>SmtpConnection: Used to connect to the server to make requests for the EditMail class.</w:t>
+        <w:rPr>
+          <w:b/>
+        </w:rPr>
+        <w:t>SmtpConnection:</w:t>
+      </w:r>
+      <w:r>
+        <w:t xml:space="preserve"> Used to connect to the server to make requests for the EditMail class.</w:t>
       </w:r>
     </w:p>
     <w:p>
@@ -15481,7 +15726,13 @@
         <w:spacing w:line="480" w:lineRule="auto"/>
       </w:pPr>
       <w:r>
-        <w:t>EditMail: The EditMail class takes actions from the Client class and calls the appropriate class to execute those actions, then responds with a status to be displayed.</w:t>
+        <w:rPr>
+          <w:b/>
+        </w:rPr>
+        <w:t>EditMail:</w:t>
+      </w:r>
+      <w:r>
+        <w:t xml:space="preserve"> The EditMail class takes actions from the Client class and calls the appropriate class to execute those actions, then responds with a status to be displayed.</w:t>
       </w:r>
     </w:p>
     <w:p>
@@ -15494,7 +15745,13 @@
         <w:spacing w:line="480" w:lineRule="auto"/>
       </w:pPr>
       <w:r>
-        <w:t>SendEmail, MoveEmail, DeleteEmail, CreateFolder, MoveFolder, DeleteFolder classes all execute their respective actions by forming and then sending a request to the SmtpConnection class. The response is then sent back to Client.</w:t>
+        <w:rPr>
+          <w:b/>
+        </w:rPr>
+        <w:t>SendEmail, MoveEmail, DeleteEmail, CreateFolder, MoveFolder, DeleteFolder</w:t>
+      </w:r>
+      <w:r>
+        <w:t xml:space="preserve"> classes all execute their respective actions by forming and then sending a request to the SmtpConnection class. The response is then sent back to Client.</w:t>
       </w:r>
     </w:p>
     <w:sectPr>

</xml_diff>

<commit_message>
Updated the Doc 4
</commit_message>
<xml_diff>
--- a/docs/Doc4/Doc4.docx
+++ b/docs/Doc4/Doc4.docx
@@ -1292,8 +1292,8 @@
           <w:szCs w:val="24"/>
         </w:rPr>
       </w:pPr>
-      <w:bookmarkStart w:id="1" w:name="_Toc475319975"/>
-      <w:bookmarkStart w:id="2" w:name="_Toc476083256"/>
+      <w:bookmarkStart w:id="1" w:name="_Toc476083256"/>
+      <w:bookmarkStart w:id="2" w:name="_Toc475319975"/>
       <w:r>
         <w:rPr>
           <w:rFonts w:ascii="Times New Roman" w:hAnsi="Times New Roman" w:cs="Times New Roman"/>
@@ -1302,7 +1302,7 @@
         </w:rPr>
         <w:t>Software Architecture</w:t>
       </w:r>
-      <w:bookmarkEnd w:id="2"/>
+      <w:bookmarkEnd w:id="1"/>
     </w:p>
     <w:p/>
     <w:p>
@@ -1387,7 +1387,7 @@
         </w:rPr>
         <w:t>Requirements Traceability Matrix (RTM)</w:t>
       </w:r>
-      <w:bookmarkEnd w:id="1"/>
+      <w:bookmarkEnd w:id="2"/>
       <w:bookmarkEnd w:id="3"/>
     </w:p>
     <w:p>
@@ -2012,16 +2012,7 @@
                 <w:sz w:val="24"/>
                 <w:szCs w:val="24"/>
               </w:rPr>
-              <w:t>The Adept Mail Server shall delete user-designated e-mails from its database upon an</w:t>
-            </w:r>
-            <w:bookmarkStart w:id="4" w:name="_GoBack"/>
-            <w:bookmarkEnd w:id="4"/>
-            <w:r>
-              <w:rPr>
-                <w:sz w:val="24"/>
-                <w:szCs w:val="24"/>
-              </w:rPr>
-              <w:t xml:space="preserve"> authenticated request from that user.</w:t>
+              <w:t>The Adept Mail Server shall delete user-designated e-mails from its database upon an authenticated request from that user.</w:t>
             </w:r>
           </w:p>
         </w:tc>
@@ -2365,15 +2356,7 @@
                 <w:sz w:val="24"/>
                 <w:szCs w:val="24"/>
               </w:rPr>
-              <w:t xml:space="preserve">The Adept Mail Server shall send user </w:t>
-            </w:r>
-            <w:r>
-              <w:rPr>
-                <w:sz w:val="24"/>
-                <w:szCs w:val="24"/>
-              </w:rPr>
-              <w:lastRenderedPageBreak/>
-              <w:t>emails from other Adept Mail Servers upon an authenticated request from that user via a minimally compliant SMTP protocol.</w:t>
+              <w:t>The Adept Mail Server shall send user emails from other Adept Mail Servers upon an authenticated request from that user via a minimally compliant SMTP protocol.</w:t>
             </w:r>
           </w:p>
         </w:tc>
@@ -2401,7 +2384,6 @@
                 <w:sz w:val="24"/>
                 <w:szCs w:val="24"/>
               </w:rPr>
-              <w:lastRenderedPageBreak/>
               <w:t xml:space="preserve"> SW</w:t>
             </w:r>
           </w:p>
@@ -2458,15 +2440,7 @@
                 <w:sz w:val="24"/>
                 <w:szCs w:val="24"/>
               </w:rPr>
-              <w:t xml:space="preserve">Send Email, Send </w:t>
-            </w:r>
-            <w:r>
-              <w:rPr>
-                <w:sz w:val="24"/>
-                <w:szCs w:val="24"/>
-              </w:rPr>
-              <w:lastRenderedPageBreak/>
-              <w:t>External Email</w:t>
+              <w:t>Send Email, Send External Email</w:t>
             </w:r>
           </w:p>
         </w:tc>
@@ -2494,7 +2468,6 @@
                 <w:sz w:val="24"/>
                 <w:szCs w:val="24"/>
               </w:rPr>
-              <w:lastRenderedPageBreak/>
               <w:t xml:space="preserve"> Server</w:t>
             </w:r>
           </w:p>
@@ -2525,7 +2498,6 @@
                 <w:sz w:val="24"/>
                 <w:szCs w:val="24"/>
               </w:rPr>
-              <w:lastRenderedPageBreak/>
               <w:t>6</w:t>
             </w:r>
           </w:p>
@@ -2809,7 +2781,15 @@
                 <w:sz w:val="24"/>
                 <w:szCs w:val="24"/>
               </w:rPr>
-              <w:t>Receive Email, Send External Email, Serve Updates, Edit Emails, Edit Folders, Authenticate</w:t>
+              <w:t xml:space="preserve">Receive Email, Send External Email, Serve Updates, Edit Emails, Edit </w:t>
+            </w:r>
+            <w:r>
+              <w:rPr>
+                <w:sz w:val="24"/>
+                <w:szCs w:val="24"/>
+              </w:rPr>
+              <w:lastRenderedPageBreak/>
+              <w:t>Folders, Authenticate</w:t>
             </w:r>
           </w:p>
         </w:tc>
@@ -2837,6 +2817,7 @@
                 <w:sz w:val="24"/>
                 <w:szCs w:val="24"/>
               </w:rPr>
+              <w:lastRenderedPageBreak/>
               <w:t xml:space="preserve"> Server</w:t>
             </w:r>
           </w:p>
@@ -2868,6 +2849,7 @@
                 <w:szCs w:val="24"/>
                 <w:shd w:val="clear" w:color="auto" w:fill="F2F2F2"/>
               </w:rPr>
+              <w:lastRenderedPageBreak/>
               <w:t>8</w:t>
             </w:r>
           </w:p>
@@ -3546,6 +3528,8 @@
               </w:rPr>
               <w:t>12</w:t>
             </w:r>
+            <w:bookmarkStart w:id="4" w:name="_GoBack"/>
+            <w:bookmarkEnd w:id="4"/>
           </w:p>
         </w:tc>
         <w:tc>
@@ -3743,15 +3727,7 @@
                 <w:sz w:val="24"/>
                 <w:szCs w:val="24"/>
               </w:rPr>
-              <w:t xml:space="preserve">The Adept Mail Client shall require </w:t>
-            </w:r>
-            <w:r>
-              <w:rPr>
-                <w:sz w:val="24"/>
-                <w:szCs w:val="24"/>
-              </w:rPr>
-              <w:lastRenderedPageBreak/>
-              <w:t>local authentication from any user before executing local requests.</w:t>
+              <w:t>The Adept Mail Client shall require local authentication from any user before executing local requests.</w:t>
             </w:r>
           </w:p>
         </w:tc>
@@ -3779,7 +3755,6 @@
                 <w:sz w:val="24"/>
                 <w:szCs w:val="24"/>
               </w:rPr>
-              <w:lastRenderedPageBreak/>
               <w:t>SW</w:t>
             </w:r>
           </w:p>
@@ -3895,7 +3870,6 @@
                 <w:szCs w:val="24"/>
                 <w:shd w:val="clear" w:color="auto" w:fill="F2F2F2"/>
               </w:rPr>
-              <w:lastRenderedPageBreak/>
               <w:t>14</w:t>
             </w:r>
           </w:p>
@@ -4226,6 +4200,94 @@
     </w:p>
     <w:p>
       <w:pPr>
+        <w:widowControl/>
+        <w:autoSpaceDE/>
+        <w:spacing w:line="360" w:lineRule="auto"/>
+        <w:rPr>
+          <w:sz w:val="24"/>
+          <w:szCs w:val="24"/>
+        </w:rPr>
+      </w:pPr>
+    </w:p>
+    <w:p>
+      <w:pPr>
+        <w:widowControl/>
+        <w:autoSpaceDE/>
+        <w:spacing w:line="360" w:lineRule="auto"/>
+        <w:rPr>
+          <w:sz w:val="24"/>
+          <w:szCs w:val="24"/>
+        </w:rPr>
+      </w:pPr>
+    </w:p>
+    <w:p>
+      <w:pPr>
+        <w:widowControl/>
+        <w:autoSpaceDE/>
+        <w:spacing w:line="360" w:lineRule="auto"/>
+        <w:rPr>
+          <w:sz w:val="24"/>
+          <w:szCs w:val="24"/>
+        </w:rPr>
+      </w:pPr>
+    </w:p>
+    <w:p>
+      <w:pPr>
+        <w:widowControl/>
+        <w:autoSpaceDE/>
+        <w:spacing w:line="360" w:lineRule="auto"/>
+        <w:rPr>
+          <w:sz w:val="24"/>
+          <w:szCs w:val="24"/>
+        </w:rPr>
+      </w:pPr>
+    </w:p>
+    <w:p>
+      <w:pPr>
+        <w:widowControl/>
+        <w:autoSpaceDE/>
+        <w:spacing w:line="360" w:lineRule="auto"/>
+        <w:rPr>
+          <w:sz w:val="24"/>
+          <w:szCs w:val="24"/>
+        </w:rPr>
+      </w:pPr>
+    </w:p>
+    <w:p>
+      <w:pPr>
+        <w:widowControl/>
+        <w:autoSpaceDE/>
+        <w:spacing w:line="360" w:lineRule="auto"/>
+        <w:rPr>
+          <w:sz w:val="24"/>
+          <w:szCs w:val="24"/>
+        </w:rPr>
+      </w:pPr>
+    </w:p>
+    <w:p>
+      <w:pPr>
+        <w:widowControl/>
+        <w:autoSpaceDE/>
+        <w:spacing w:line="360" w:lineRule="auto"/>
+        <w:rPr>
+          <w:sz w:val="24"/>
+          <w:szCs w:val="24"/>
+        </w:rPr>
+      </w:pPr>
+    </w:p>
+    <w:p>
+      <w:pPr>
+        <w:widowControl/>
+        <w:autoSpaceDE/>
+        <w:spacing w:line="360" w:lineRule="auto"/>
+        <w:rPr>
+          <w:sz w:val="24"/>
+          <w:szCs w:val="24"/>
+        </w:rPr>
+      </w:pPr>
+    </w:p>
+    <w:p>
+      <w:pPr>
         <w:pStyle w:val="Heading1"/>
         <w:numPr>
           <w:ilvl w:val="0"/>
@@ -4234,6 +4296,7 @@
       </w:pPr>
       <w:bookmarkStart w:id="5" w:name="_Toc476083258"/>
       <w:r>
+        <w:lastRenderedPageBreak/>
         <w:t>A</w:t>
       </w:r>
       <w:r>
@@ -4241,53 +4304,29 @@
       </w:r>
       <w:bookmarkEnd w:id="5"/>
     </w:p>
+    <w:p/>
     <w:p>
-      <w:pPr>
-        <w:rPr>
-          <w:b/>
-          <w:sz w:val="24"/>
-          <w:szCs w:val="24"/>
-        </w:rPr>
-      </w:pPr>
       <w:r>
-        <w:rPr>
-          <w:b/>
-          <w:sz w:val="24"/>
-          <w:szCs w:val="24"/>
-        </w:rPr>
         <w:t>Server</w:t>
       </w:r>
     </w:p>
     <w:p>
       <w:pPr>
-        <w:rPr>
-          <w:sz w:val="24"/>
-          <w:szCs w:val="24"/>
-        </w:rPr>
-      </w:pPr>
-    </w:p>
-    <w:p>
-      <w:pPr>
-        <w:widowControl/>
-        <w:autoSpaceDE/>
-        <w:autoSpaceDN/>
-        <w:jc w:val="center"/>
-        <w:rPr>
-          <w:sz w:val="24"/>
-          <w:szCs w:val="24"/>
-        </w:rPr>
+        <w:pStyle w:val="ListParagraph"/>
+        <w:numPr>
+          <w:ilvl w:val="0"/>
+          <w:numId w:val="1"/>
+        </w:numPr>
       </w:pPr>
       <w:r>
         <w:rPr>
           <w:noProof/>
-          <w:sz w:val="24"/>
-          <w:szCs w:val="24"/>
         </w:rPr>
         <w:drawing>
-          <wp:inline distT="0" distB="0" distL="0" distR="0" wp14:anchorId="7307E3DF" wp14:editId="10BDC48C">
-            <wp:extent cx="4972929" cy="2901381"/>
-            <wp:effectExtent l="0" t="0" r="0" b="0"/>
-            <wp:docPr id="3" name="Picture 3" descr="C:\Users\akonduru2\Documents\GitHub\csc4350_server\docs\Doc4\Server.PNG"/>
+          <wp:inline distT="0" distB="0" distL="0" distR="0" wp14:anchorId="27FFF767" wp14:editId="21C2E850">
+            <wp:extent cx="5943600" cy="3209925"/>
+            <wp:effectExtent l="0" t="0" r="0" b="9525"/>
+            <wp:docPr id="5" name="Picture 5"/>
             <wp:cNvGraphicFramePr>
               <a:graphicFrameLocks xmlns:a="http://schemas.openxmlformats.org/drawingml/2006/main" noChangeAspect="1"/>
             </wp:cNvGraphicFramePr>
@@ -4295,12 +4334,10 @@
               <a:graphicData uri="http://schemas.openxmlformats.org/drawingml/2006/picture">
                 <pic:pic xmlns:pic="http://schemas.openxmlformats.org/drawingml/2006/picture">
                   <pic:nvPicPr>
-                    <pic:cNvPr id="0" name="Picture 1" descr="C:\Users\akonduru2\Documents\GitHub\csc4350_server\docs\Doc4\Server.PNG"/>
-                    <pic:cNvPicPr>
-                      <a:picLocks noChangeAspect="1" noChangeArrowheads="1"/>
-                    </pic:cNvPicPr>
+                    <pic:cNvPr id="1" name="SmtpOperations.jpg"/>
+                    <pic:cNvPicPr/>
                   </pic:nvPicPr>
-                  <pic:blipFill rotWithShape="1">
+                  <pic:blipFill>
                     <a:blip r:embed="rId7">
                       <a:extLst>
                         <a:ext uri="{28A0092B-C50C-407E-A947-70E740481C1C}">
@@ -4308,26 +4345,18 @@
                         </a:ext>
                       </a:extLst>
                     </a:blip>
-                    <a:srcRect b="20418"/>
-                    <a:stretch/>
+                    <a:stretch>
+                      <a:fillRect/>
+                    </a:stretch>
                   </pic:blipFill>
-                  <pic:spPr bwMode="auto">
+                  <pic:spPr>
                     <a:xfrm>
                       <a:off x="0" y="0"/>
-                      <a:ext cx="4987766" cy="2910037"/>
+                      <a:ext cx="5943600" cy="3209925"/>
                     </a:xfrm>
                     <a:prstGeom prst="rect">
                       <a:avLst/>
                     </a:prstGeom>
-                    <a:noFill/>
-                    <a:ln>
-                      <a:noFill/>
-                    </a:ln>
-                    <a:extLst>
-                      <a:ext uri="{53640926-AAD7-44D8-BBD7-CCE9431645EC}">
-                        <a14:shadowObscured xmlns:a14="http://schemas.microsoft.com/office/drawing/2010/main"/>
-                      </a:ext>
-                    </a:extLst>
                   </pic:spPr>
                 </pic:pic>
               </a:graphicData>
@@ -4338,45 +4367,32 @@
     </w:p>
     <w:p>
       <w:pPr>
-        <w:widowControl/>
-        <w:autoSpaceDE/>
-        <w:autoSpaceDN/>
-        <w:rPr>
-          <w:sz w:val="24"/>
-          <w:szCs w:val="24"/>
-        </w:rPr>
-        <w:sectPr>
-          <w:pgSz w:w="15840" w:h="12240" w:orient="landscape"/>
-          <w:pgMar w:top="1440" w:right="1440" w:bottom="1440" w:left="1440" w:header="720" w:footer="720" w:gutter="0"/>
-          <w:cols w:space="720"/>
-        </w:sectPr>
+        <w:pStyle w:val="ListParagraph"/>
       </w:pPr>
     </w:p>
     <w:p>
       <w:pPr>
-        <w:rPr>
-          <w:b/>
-        </w:rPr>
-      </w:pPr>
-      <w:r>
-        <w:rPr>
-          <w:b/>
-        </w:rPr>
-        <w:lastRenderedPageBreak/>
-        <w:t>Client</w:t>
-      </w:r>
+        <w:pStyle w:val="ListParagraph"/>
+      </w:pPr>
     </w:p>
-    <w:p/>
     <w:p>
+      <w:pPr>
+        <w:pStyle w:val="ListParagraph"/>
+      </w:pPr>
+    </w:p>
+    <w:p>
+      <w:pPr>
+        <w:pStyle w:val="ListParagraph"/>
+      </w:pPr>
       <w:r>
         <w:rPr>
           <w:noProof/>
         </w:rPr>
         <w:drawing>
-          <wp:inline distT="0" distB="0" distL="0" distR="0" wp14:anchorId="5B29DCF0" wp14:editId="700DD839">
-            <wp:extent cx="5465298" cy="2369472"/>
-            <wp:effectExtent l="0" t="0" r="2540" b="0"/>
-            <wp:docPr id="4" name="Picture 4" descr="C:\Users\akonduru2\Documents\GitHub\csc4350_server\docs\Doc4\Client.PNG"/>
+          <wp:inline distT="0" distB="0" distL="0" distR="0" wp14:anchorId="4D56F9E3" wp14:editId="1CBD557B">
+            <wp:extent cx="5943600" cy="2118360"/>
+            <wp:effectExtent l="0" t="0" r="0" b="0"/>
+            <wp:docPr id="6" name="Picture 6"/>
             <wp:cNvGraphicFramePr>
               <a:graphicFrameLocks xmlns:a="http://schemas.openxmlformats.org/drawingml/2006/main" noChangeAspect="1"/>
             </wp:cNvGraphicFramePr>
@@ -4384,10 +4400,8 @@
               <a:graphicData uri="http://schemas.openxmlformats.org/drawingml/2006/picture">
                 <pic:pic xmlns:pic="http://schemas.openxmlformats.org/drawingml/2006/picture">
                   <pic:nvPicPr>
-                    <pic:cNvPr id="0" name="Picture 2" descr="C:\Users\akonduru2\Documents\GitHub\csc4350_server\docs\Doc4\Client.PNG"/>
-                    <pic:cNvPicPr>
-                      <a:picLocks noChangeAspect="1" noChangeArrowheads="1"/>
-                    </pic:cNvPicPr>
+                    <pic:cNvPr id="2" name="SendExternalEmail.jpg"/>
+                    <pic:cNvPicPr/>
                   </pic:nvPicPr>
                   <pic:blipFill>
                     <a:blip r:embed="rId8">
@@ -4397,101 +4411,18 @@
                         </a:ext>
                       </a:extLst>
                     </a:blip>
-                    <a:srcRect/>
                     <a:stretch>
                       <a:fillRect/>
                     </a:stretch>
                   </pic:blipFill>
-                  <pic:spPr bwMode="auto">
+                  <pic:spPr>
                     <a:xfrm>
                       <a:off x="0" y="0"/>
-                      <a:ext cx="5477651" cy="2374828"/>
+                      <a:ext cx="5943600" cy="2118360"/>
                     </a:xfrm>
                     <a:prstGeom prst="rect">
                       <a:avLst/>
                     </a:prstGeom>
-                    <a:noFill/>
-                    <a:ln>
-                      <a:noFill/>
-                    </a:ln>
-                  </pic:spPr>
-                </pic:pic>
-              </a:graphicData>
-            </a:graphic>
-          </wp:inline>
-        </w:drawing>
-      </w:r>
-    </w:p>
-    <w:p/>
-    <w:p>
-      <w:pPr>
-        <w:rPr>
-          <w:sz w:val="32"/>
-          <w:szCs w:val="32"/>
-        </w:rPr>
-      </w:pPr>
-      <w:r>
-        <w:t>3.1. Use Case Diagram</w:t>
-      </w:r>
-    </w:p>
-    <w:p>
-      <w:pPr>
-        <w:shd w:val="clear" w:color="auto" w:fill="FFFFFF"/>
-        <w:spacing w:line="360" w:lineRule="auto"/>
-        <w:jc w:val="center"/>
-        <w:rPr>
-          <w:sz w:val="24"/>
-          <w:szCs w:val="24"/>
-        </w:rPr>
-      </w:pPr>
-      <w:r>
-        <w:rPr>
-          <w:noProof/>
-          <w:sz w:val="24"/>
-          <w:szCs w:val="24"/>
-        </w:rPr>
-        <w:drawing>
-          <wp:inline distT="0" distB="0" distL="0" distR="0" wp14:anchorId="5E2CF845" wp14:editId="7E3D48C1">
-            <wp:extent cx="3706837" cy="5065410"/>
-            <wp:effectExtent l="0" t="0" r="8255" b="1905"/>
-            <wp:docPr id="28" name="Picture 28"/>
-            <wp:cNvGraphicFramePr>
-              <a:graphicFrameLocks xmlns:a="http://schemas.openxmlformats.org/drawingml/2006/main" noChangeAspect="1"/>
-            </wp:cNvGraphicFramePr>
-            <a:graphic xmlns:a="http://schemas.openxmlformats.org/drawingml/2006/main">
-              <a:graphicData uri="http://schemas.openxmlformats.org/drawingml/2006/picture">
-                <pic:pic xmlns:pic="http://schemas.openxmlformats.org/drawingml/2006/picture">
-                  <pic:nvPicPr>
-                    <pic:cNvPr id="0" name="Picture 28"/>
-                    <pic:cNvPicPr>
-                      <a:picLocks noChangeAspect="1" noChangeArrowheads="1"/>
-                    </pic:cNvPicPr>
-                  </pic:nvPicPr>
-                  <pic:blipFill>
-                    <a:blip r:embed="rId9" cstate="print">
-                      <a:extLst>
-                        <a:ext uri="{28A0092B-C50C-407E-A947-70E740481C1C}">
-                          <a14:useLocalDpi xmlns:a14="http://schemas.microsoft.com/office/drawing/2010/main" val="0"/>
-                        </a:ext>
-                      </a:extLst>
-                    </a:blip>
-                    <a:srcRect/>
-                    <a:stretch>
-                      <a:fillRect/>
-                    </a:stretch>
-                  </pic:blipFill>
-                  <pic:spPr bwMode="auto">
-                    <a:xfrm>
-                      <a:off x="0" y="0"/>
-                      <a:ext cx="3717013" cy="5079315"/>
-                    </a:xfrm>
-                    <a:prstGeom prst="rect">
-                      <a:avLst/>
-                    </a:prstGeom>
-                    <a:noFill/>
-                    <a:ln>
-                      <a:noFill/>
-                    </a:ln>
                   </pic:spPr>
                 </pic:pic>
               </a:graphicData>
@@ -4502,99 +4433,18 @@
     </w:p>
     <w:p>
       <w:pPr>
-        <w:shd w:val="clear" w:color="auto" w:fill="FFFFFF"/>
-        <w:spacing w:line="360" w:lineRule="auto"/>
-        <w:rPr>
-          <w:sz w:val="24"/>
-          <w:szCs w:val="24"/>
-        </w:rPr>
-      </w:pPr>
-      <w:r>
-        <w:rPr>
-          <w:b/>
-          <w:sz w:val="24"/>
-          <w:szCs w:val="24"/>
-        </w:rPr>
-        <w:lastRenderedPageBreak/>
-        <w:t>3.2. Interaction Diagrams</w:t>
-      </w:r>
-    </w:p>
-    <w:p>
-      <w:pPr>
-        <w:shd w:val="clear" w:color="auto" w:fill="FFFFFF"/>
-        <w:spacing w:line="360" w:lineRule="auto"/>
-        <w:rPr>
-          <w:b/>
-          <w:sz w:val="24"/>
-          <w:szCs w:val="24"/>
-        </w:rPr>
-      </w:pPr>
-      <w:r>
-        <w:rPr>
-          <w:b/>
-          <w:sz w:val="24"/>
-          <w:szCs w:val="24"/>
-        </w:rPr>
-        <w:t>3.2.1. ADEPT Client Program Interaction Diagrams</w:t>
-      </w:r>
-    </w:p>
-    <w:p>
-      <w:pPr>
-        <w:shd w:val="clear" w:color="auto" w:fill="FFFFFF"/>
-        <w:spacing w:line="360" w:lineRule="auto"/>
-        <w:rPr>
-          <w:sz w:val="24"/>
-          <w:szCs w:val="24"/>
-        </w:rPr>
-      </w:pPr>
-      <w:r>
-        <w:rPr>
-          <w:sz w:val="24"/>
-          <w:szCs w:val="24"/>
-        </w:rPr>
-        <w:t>3.2.1.1. Authenticate</w:t>
-      </w:r>
-    </w:p>
-    <w:p>
-      <w:pPr>
-        <w:shd w:val="clear" w:color="auto" w:fill="FFFFFF"/>
-        <w:spacing w:line="360" w:lineRule="auto"/>
-        <w:rPr>
-          <w:sz w:val="24"/>
-          <w:szCs w:val="24"/>
-        </w:rPr>
-      </w:pPr>
-    </w:p>
-    <w:p>
-      <w:pPr>
-        <w:shd w:val="clear" w:color="auto" w:fill="FFFFFF"/>
-        <w:spacing w:line="360" w:lineRule="auto"/>
-        <w:rPr>
-          <w:sz w:val="24"/>
-          <w:szCs w:val="24"/>
-        </w:rPr>
-      </w:pPr>
-    </w:p>
-    <w:p>
-      <w:pPr>
-        <w:shd w:val="clear" w:color="auto" w:fill="FFFFFF"/>
-        <w:spacing w:line="360" w:lineRule="auto"/>
-        <w:rPr>
-          <w:sz w:val="24"/>
-          <w:szCs w:val="24"/>
-        </w:rPr>
+        <w:pStyle w:val="ListParagraph"/>
       </w:pPr>
       <w:r>
         <w:rPr>
           <w:noProof/>
-          <w:sz w:val="24"/>
-          <w:szCs w:val="24"/>
         </w:rPr>
+        <w:lastRenderedPageBreak/>
         <w:drawing>
-          <wp:inline distT="0" distB="0" distL="0" distR="0" wp14:anchorId="101CFE37" wp14:editId="43513F40">
-            <wp:extent cx="3251200" cy="2876550"/>
-            <wp:effectExtent l="0" t="0" r="6350" b="0"/>
-            <wp:docPr id="27" name="Picture 27"/>
+          <wp:inline distT="0" distB="0" distL="0" distR="0" wp14:anchorId="26850542" wp14:editId="582789F2">
+            <wp:extent cx="5943600" cy="2752725"/>
+            <wp:effectExtent l="0" t="0" r="0" b="9525"/>
+            <wp:docPr id="3" name="Picture 3"/>
             <wp:cNvGraphicFramePr>
               <a:graphicFrameLocks xmlns:a="http://schemas.openxmlformats.org/drawingml/2006/main" noChangeAspect="1"/>
             </wp:cNvGraphicFramePr>
@@ -4602,10 +4452,70 @@
               <a:graphicData uri="http://schemas.openxmlformats.org/drawingml/2006/picture">
                 <pic:pic xmlns:pic="http://schemas.openxmlformats.org/drawingml/2006/picture">
                   <pic:nvPicPr>
-                    <pic:cNvPr id="0" name="Picture 27"/>
-                    <pic:cNvPicPr>
-                      <a:picLocks noChangeAspect="1" noChangeArrowheads="1"/>
-                    </pic:cNvPicPr>
+                    <pic:cNvPr id="3" name="ServeUpdate.jpg"/>
+                    <pic:cNvPicPr/>
+                  </pic:nvPicPr>
+                  <pic:blipFill>
+                    <a:blip r:embed="rId9">
+                      <a:extLst>
+                        <a:ext uri="{28A0092B-C50C-407E-A947-70E740481C1C}">
+                          <a14:useLocalDpi xmlns:a14="http://schemas.microsoft.com/office/drawing/2010/main" val="0"/>
+                        </a:ext>
+                      </a:extLst>
+                    </a:blip>
+                    <a:stretch>
+                      <a:fillRect/>
+                    </a:stretch>
+                  </pic:blipFill>
+                  <pic:spPr>
+                    <a:xfrm>
+                      <a:off x="0" y="0"/>
+                      <a:ext cx="5943600" cy="2752725"/>
+                    </a:xfrm>
+                    <a:prstGeom prst="rect">
+                      <a:avLst/>
+                    </a:prstGeom>
+                  </pic:spPr>
+                </pic:pic>
+              </a:graphicData>
+            </a:graphic>
+          </wp:inline>
+        </w:drawing>
+      </w:r>
+    </w:p>
+    <w:p>
+      <w:pPr>
+        <w:pStyle w:val="ListParagraph"/>
+      </w:pPr>
+    </w:p>
+    <w:p/>
+    <w:p>
+      <w:r>
+        <w:t>Client</w:t>
+      </w:r>
+    </w:p>
+    <w:p>
+      <w:pPr>
+        <w:pStyle w:val="ListParagraph"/>
+      </w:pPr>
+      <w:r>
+        <w:rPr>
+          <w:noProof/>
+        </w:rPr>
+        <w:drawing>
+          <wp:inline distT="0" distB="0" distL="0" distR="0" wp14:anchorId="7FE3E200" wp14:editId="64621914">
+            <wp:extent cx="4772025" cy="3533775"/>
+            <wp:effectExtent l="0" t="0" r="9525" b="9525"/>
+            <wp:docPr id="4" name="Picture 4"/>
+            <wp:cNvGraphicFramePr>
+              <a:graphicFrameLocks xmlns:a="http://schemas.openxmlformats.org/drawingml/2006/main" noChangeAspect="1"/>
+            </wp:cNvGraphicFramePr>
+            <a:graphic xmlns:a="http://schemas.openxmlformats.org/drawingml/2006/main">
+              <a:graphicData uri="http://schemas.openxmlformats.org/drawingml/2006/picture">
+                <pic:pic xmlns:pic="http://schemas.openxmlformats.org/drawingml/2006/picture">
+                  <pic:nvPicPr>
+                    <pic:cNvPr id="4" name="ClientAuthorize.jpg"/>
+                    <pic:cNvPicPr/>
                   </pic:nvPicPr>
                   <pic:blipFill>
                     <a:blip r:embed="rId10">
@@ -4615,23 +4525,18 @@
                         </a:ext>
                       </a:extLst>
                     </a:blip>
-                    <a:srcRect/>
                     <a:stretch>
                       <a:fillRect/>
                     </a:stretch>
                   </pic:blipFill>
-                  <pic:spPr bwMode="auto">
+                  <pic:spPr>
                     <a:xfrm>
                       <a:off x="0" y="0"/>
-                      <a:ext cx="3251200" cy="2876550"/>
+                      <a:ext cx="4772025" cy="3533775"/>
                     </a:xfrm>
                     <a:prstGeom prst="rect">
                       <a:avLst/>
                     </a:prstGeom>
-                    <a:noFill/>
-                    <a:ln>
-                      <a:noFill/>
-                    </a:ln>
                   </pic:spPr>
                 </pic:pic>
               </a:graphicData>
@@ -4642,71 +4547,31 @@
     </w:p>
     <w:p>
       <w:pPr>
-        <w:shd w:val="clear" w:color="auto" w:fill="FFFFFF"/>
-        <w:spacing w:line="360" w:lineRule="auto"/>
+        <w:pStyle w:val="ListParagraph"/>
         <w:rPr>
-          <w:sz w:val="24"/>
-          <w:szCs w:val="24"/>
+          <w:noProof/>
         </w:rPr>
       </w:pPr>
     </w:p>
     <w:p>
       <w:pPr>
-        <w:shd w:val="clear" w:color="auto" w:fill="FFFFFF"/>
-        <w:spacing w:line="360" w:lineRule="auto"/>
-        <w:rPr>
-          <w:sz w:val="24"/>
-          <w:szCs w:val="24"/>
-        </w:rPr>
+        <w:pStyle w:val="ListParagraph"/>
       </w:pPr>
     </w:p>
     <w:p>
       <w:pPr>
-        <w:shd w:val="clear" w:color="auto" w:fill="FFFFFF"/>
-        <w:spacing w:line="360" w:lineRule="auto"/>
-        <w:rPr>
-          <w:sz w:val="24"/>
-          <w:szCs w:val="24"/>
-        </w:rPr>
-      </w:pPr>
-      <w:r>
-        <w:rPr>
-          <w:sz w:val="24"/>
-          <w:szCs w:val="24"/>
-        </w:rPr>
-        <w:t>3.2.1.2. View Email</w:t>
-      </w:r>
-    </w:p>
-    <w:p>
-      <w:pPr>
-        <w:shd w:val="clear" w:color="auto" w:fill="FFFFFF"/>
-        <w:spacing w:line="360" w:lineRule="auto"/>
-        <w:rPr>
-          <w:sz w:val="24"/>
-          <w:szCs w:val="24"/>
-        </w:rPr>
-      </w:pPr>
-    </w:p>
-    <w:p>
-      <w:pPr>
-        <w:shd w:val="clear" w:color="auto" w:fill="FFFFFF"/>
-        <w:spacing w:line="360" w:lineRule="auto"/>
-        <w:rPr>
-          <w:sz w:val="24"/>
-          <w:szCs w:val="24"/>
-        </w:rPr>
+        <w:pStyle w:val="ListParagraph"/>
       </w:pPr>
       <w:r>
         <w:rPr>
           <w:noProof/>
-          <w:sz w:val="24"/>
-          <w:szCs w:val="24"/>
         </w:rPr>
+        <w:lastRenderedPageBreak/>
         <w:drawing>
-          <wp:inline distT="0" distB="0" distL="0" distR="0" wp14:anchorId="1EF447BA" wp14:editId="1C707D5E">
-            <wp:extent cx="5346700" cy="2876550"/>
-            <wp:effectExtent l="0" t="0" r="6350" b="0"/>
-            <wp:docPr id="26" name="Picture 26"/>
+          <wp:inline distT="0" distB="0" distL="0" distR="0" wp14:anchorId="2268F081" wp14:editId="2EDF4F58">
+            <wp:extent cx="5057775" cy="3819525"/>
+            <wp:effectExtent l="0" t="0" r="9525" b="9525"/>
+            <wp:docPr id="7" name="Picture 7"/>
             <wp:cNvGraphicFramePr>
               <a:graphicFrameLocks xmlns:a="http://schemas.openxmlformats.org/drawingml/2006/main" noChangeAspect="1"/>
             </wp:cNvGraphicFramePr>
@@ -4714,10 +4579,8 @@
               <a:graphicData uri="http://schemas.openxmlformats.org/drawingml/2006/picture">
                 <pic:pic xmlns:pic="http://schemas.openxmlformats.org/drawingml/2006/picture">
                   <pic:nvPicPr>
-                    <pic:cNvPr id="0" name="Picture 26"/>
-                    <pic:cNvPicPr>
-                      <a:picLocks noChangeAspect="1" noChangeArrowheads="1"/>
-                    </pic:cNvPicPr>
+                    <pic:cNvPr id="6" name="ClientSmtpOperations.jpg"/>
+                    <pic:cNvPicPr/>
                   </pic:nvPicPr>
                   <pic:blipFill>
                     <a:blip r:embed="rId11">
@@ -4727,23 +4590,18 @@
                         </a:ext>
                       </a:extLst>
                     </a:blip>
-                    <a:srcRect/>
                     <a:stretch>
                       <a:fillRect/>
                     </a:stretch>
                   </pic:blipFill>
-                  <pic:spPr bwMode="auto">
+                  <pic:spPr>
                     <a:xfrm>
                       <a:off x="0" y="0"/>
-                      <a:ext cx="5346700" cy="2876550"/>
+                      <a:ext cx="5057775" cy="3819525"/>
                     </a:xfrm>
                     <a:prstGeom prst="rect">
                       <a:avLst/>
                     </a:prstGeom>
-                    <a:noFill/>
-                    <a:ln>
-                      <a:noFill/>
-                    </a:ln>
                   </pic:spPr>
                 </pic:pic>
               </a:graphicData>
@@ -4754,65 +4612,22 @@
     </w:p>
     <w:p>
       <w:pPr>
-        <w:shd w:val="clear" w:color="auto" w:fill="FFFFFF"/>
-        <w:spacing w:line="360" w:lineRule="auto"/>
-        <w:rPr>
-          <w:sz w:val="24"/>
-          <w:szCs w:val="24"/>
-        </w:rPr>
-      </w:pPr>
-      <w:r>
-        <w:rPr>
-          <w:sz w:val="24"/>
-          <w:szCs w:val="24"/>
-        </w:rPr>
-        <w:lastRenderedPageBreak/>
-        <w:t>3.2.1.3. Request Update</w:t>
-      </w:r>
+        <w:pStyle w:val="ListParagraph"/>
+      </w:pPr>
     </w:p>
     <w:p>
       <w:pPr>
-        <w:spacing w:line="360" w:lineRule="auto"/>
-        <w:rPr>
-          <w:sz w:val="24"/>
-          <w:szCs w:val="24"/>
-        </w:rPr>
-      </w:pPr>
-    </w:p>
-    <w:p>
-      <w:pPr>
-        <w:shd w:val="clear" w:color="auto" w:fill="FFFFFF"/>
-        <w:spacing w:line="360" w:lineRule="auto"/>
-        <w:rPr>
-          <w:sz w:val="24"/>
-          <w:szCs w:val="24"/>
-        </w:rPr>
-      </w:pPr>
-      <w:r>
-        <w:rPr>
-          <w:sz w:val="24"/>
-          <w:szCs w:val="24"/>
-        </w:rPr>
-        <w:tab/>
-      </w:r>
-      <w:r>
-        <w:rPr>
-          <w:sz w:val="24"/>
-          <w:szCs w:val="24"/>
-        </w:rPr>
-        <w:tab/>
-      </w:r>
+        <w:pStyle w:val="ListParagraph"/>
+      </w:pPr>
       <w:r>
         <w:rPr>
           <w:noProof/>
-          <w:sz w:val="24"/>
-          <w:szCs w:val="24"/>
         </w:rPr>
         <w:drawing>
-          <wp:inline distT="0" distB="0" distL="0" distR="0" wp14:anchorId="22864DFA" wp14:editId="156A2699">
-            <wp:extent cx="4743450" cy="2876550"/>
-            <wp:effectExtent l="0" t="0" r="0" b="0"/>
-            <wp:docPr id="25" name="Picture 25"/>
+          <wp:inline distT="0" distB="0" distL="0" distR="0" wp14:anchorId="47F3AB93" wp14:editId="6A0A009D">
+            <wp:extent cx="5819775" cy="3990975"/>
+            <wp:effectExtent l="0" t="0" r="9525" b="9525"/>
+            <wp:docPr id="8" name="Picture 8"/>
             <wp:cNvGraphicFramePr>
               <a:graphicFrameLocks xmlns:a="http://schemas.openxmlformats.org/drawingml/2006/main" noChangeAspect="1"/>
             </wp:cNvGraphicFramePr>
@@ -4820,10 +4635,8 @@
               <a:graphicData uri="http://schemas.openxmlformats.org/drawingml/2006/picture">
                 <pic:pic xmlns:pic="http://schemas.openxmlformats.org/drawingml/2006/picture">
                   <pic:nvPicPr>
-                    <pic:cNvPr id="0" name="Picture 25"/>
-                    <pic:cNvPicPr>
-                      <a:picLocks noChangeAspect="1" noChangeArrowheads="1"/>
-                    </pic:cNvPicPr>
+                    <pic:cNvPr id="5" name="ClientRequestUpdate.jpg"/>
+                    <pic:cNvPicPr/>
                   </pic:nvPicPr>
                   <pic:blipFill>
                     <a:blip r:embed="rId12">
@@ -4833,1191 +4646,18 @@
                         </a:ext>
                       </a:extLst>
                     </a:blip>
-                    <a:srcRect/>
                     <a:stretch>
                       <a:fillRect/>
                     </a:stretch>
                   </pic:blipFill>
-                  <pic:spPr bwMode="auto">
+                  <pic:spPr>
                     <a:xfrm>
                       <a:off x="0" y="0"/>
-                      <a:ext cx="4743450" cy="2876550"/>
+                      <a:ext cx="5819775" cy="3990975"/>
                     </a:xfrm>
                     <a:prstGeom prst="rect">
                       <a:avLst/>
                     </a:prstGeom>
-                    <a:noFill/>
-                    <a:ln>
-                      <a:noFill/>
-                    </a:ln>
-                  </pic:spPr>
-                </pic:pic>
-              </a:graphicData>
-            </a:graphic>
-          </wp:inline>
-        </w:drawing>
-      </w:r>
-    </w:p>
-    <w:p>
-      <w:pPr>
-        <w:shd w:val="clear" w:color="auto" w:fill="FFFFFF"/>
-        <w:spacing w:line="360" w:lineRule="auto"/>
-        <w:rPr>
-          <w:sz w:val="24"/>
-          <w:szCs w:val="24"/>
-        </w:rPr>
-      </w:pPr>
-    </w:p>
-    <w:p>
-      <w:pPr>
-        <w:shd w:val="clear" w:color="auto" w:fill="FFFFFF"/>
-        <w:spacing w:line="360" w:lineRule="auto"/>
-        <w:rPr>
-          <w:sz w:val="24"/>
-          <w:szCs w:val="24"/>
-        </w:rPr>
-      </w:pPr>
-    </w:p>
-    <w:p>
-      <w:pPr>
-        <w:shd w:val="clear" w:color="auto" w:fill="FFFFFF"/>
-        <w:spacing w:line="360" w:lineRule="auto"/>
-        <w:rPr>
-          <w:sz w:val="24"/>
-          <w:szCs w:val="24"/>
-        </w:rPr>
-      </w:pPr>
-      <w:r>
-        <w:rPr>
-          <w:sz w:val="24"/>
-          <w:szCs w:val="24"/>
-        </w:rPr>
-        <w:t>3.2.1.4. Manage Emails</w:t>
-      </w:r>
-    </w:p>
-    <w:p>
-      <w:pPr>
-        <w:shd w:val="clear" w:color="auto" w:fill="FFFFFF"/>
-        <w:spacing w:line="360" w:lineRule="auto"/>
-        <w:rPr>
-          <w:sz w:val="24"/>
-          <w:szCs w:val="24"/>
-        </w:rPr>
-      </w:pPr>
-    </w:p>
-    <w:p>
-      <w:pPr>
-        <w:shd w:val="clear" w:color="auto" w:fill="FFFFFF"/>
-        <w:spacing w:line="360" w:lineRule="auto"/>
-        <w:rPr>
-          <w:sz w:val="24"/>
-          <w:szCs w:val="24"/>
-        </w:rPr>
-      </w:pPr>
-    </w:p>
-    <w:p>
-      <w:pPr>
-        <w:shd w:val="clear" w:color="auto" w:fill="FFFFFF"/>
-        <w:spacing w:line="360" w:lineRule="auto"/>
-        <w:rPr>
-          <w:sz w:val="24"/>
-          <w:szCs w:val="24"/>
-        </w:rPr>
-      </w:pPr>
-      <w:r>
-        <w:rPr>
-          <w:noProof/>
-          <w:sz w:val="24"/>
-          <w:szCs w:val="24"/>
-        </w:rPr>
-        <w:drawing>
-          <wp:inline distT="0" distB="0" distL="0" distR="0" wp14:anchorId="24576698" wp14:editId="480792BC">
-            <wp:extent cx="5295900" cy="2876550"/>
-            <wp:effectExtent l="0" t="0" r="0" b="0"/>
-            <wp:docPr id="24" name="Picture 24"/>
-            <wp:cNvGraphicFramePr>
-              <a:graphicFrameLocks xmlns:a="http://schemas.openxmlformats.org/drawingml/2006/main" noChangeAspect="1"/>
-            </wp:cNvGraphicFramePr>
-            <a:graphic xmlns:a="http://schemas.openxmlformats.org/drawingml/2006/main">
-              <a:graphicData uri="http://schemas.openxmlformats.org/drawingml/2006/picture">
-                <pic:pic xmlns:pic="http://schemas.openxmlformats.org/drawingml/2006/picture">
-                  <pic:nvPicPr>
-                    <pic:cNvPr id="0" name="Picture 24"/>
-                    <pic:cNvPicPr>
-                      <a:picLocks noChangeAspect="1" noChangeArrowheads="1"/>
-                    </pic:cNvPicPr>
-                  </pic:nvPicPr>
-                  <pic:blipFill>
-                    <a:blip r:embed="rId13">
-                      <a:extLst>
-                        <a:ext uri="{28A0092B-C50C-407E-A947-70E740481C1C}">
-                          <a14:useLocalDpi xmlns:a14="http://schemas.microsoft.com/office/drawing/2010/main" val="0"/>
-                        </a:ext>
-                      </a:extLst>
-                    </a:blip>
-                    <a:srcRect/>
-                    <a:stretch>
-                      <a:fillRect/>
-                    </a:stretch>
-                  </pic:blipFill>
-                  <pic:spPr bwMode="auto">
-                    <a:xfrm>
-                      <a:off x="0" y="0"/>
-                      <a:ext cx="5295900" cy="2876550"/>
-                    </a:xfrm>
-                    <a:prstGeom prst="rect">
-                      <a:avLst/>
-                    </a:prstGeom>
-                    <a:noFill/>
-                    <a:ln>
-                      <a:noFill/>
-                    </a:ln>
-                  </pic:spPr>
-                </pic:pic>
-              </a:graphicData>
-            </a:graphic>
-          </wp:inline>
-        </w:drawing>
-      </w:r>
-    </w:p>
-    <w:p>
-      <w:pPr>
-        <w:spacing w:line="360" w:lineRule="auto"/>
-        <w:rPr>
-          <w:sz w:val="24"/>
-          <w:szCs w:val="24"/>
-        </w:rPr>
-      </w:pPr>
-      <w:r>
-        <w:rPr>
-          <w:sz w:val="24"/>
-          <w:szCs w:val="24"/>
-        </w:rPr>
-        <w:br w:type="page"/>
-      </w:r>
-    </w:p>
-    <w:p>
-      <w:pPr>
-        <w:shd w:val="clear" w:color="auto" w:fill="FFFFFF"/>
-        <w:spacing w:line="360" w:lineRule="auto"/>
-        <w:rPr>
-          <w:sz w:val="24"/>
-          <w:szCs w:val="24"/>
-        </w:rPr>
-      </w:pPr>
-      <w:r>
-        <w:rPr>
-          <w:sz w:val="24"/>
-          <w:szCs w:val="24"/>
-        </w:rPr>
-        <w:lastRenderedPageBreak/>
-        <w:t>3.2.1.5. Manage Folders</w:t>
-      </w:r>
-    </w:p>
-    <w:p>
-      <w:pPr>
-        <w:shd w:val="clear" w:color="auto" w:fill="FFFFFF"/>
-        <w:spacing w:line="360" w:lineRule="auto"/>
-        <w:rPr>
-          <w:sz w:val="24"/>
-          <w:szCs w:val="24"/>
-        </w:rPr>
-      </w:pPr>
-    </w:p>
-    <w:p>
-      <w:pPr>
-        <w:shd w:val="clear" w:color="auto" w:fill="FFFFFF"/>
-        <w:spacing w:line="360" w:lineRule="auto"/>
-        <w:rPr>
-          <w:sz w:val="24"/>
-          <w:szCs w:val="24"/>
-        </w:rPr>
-      </w:pPr>
-    </w:p>
-    <w:p>
-      <w:pPr>
-        <w:shd w:val="clear" w:color="auto" w:fill="FFFFFF"/>
-        <w:spacing w:line="360" w:lineRule="auto"/>
-        <w:rPr>
-          <w:sz w:val="24"/>
-          <w:szCs w:val="24"/>
-        </w:rPr>
-      </w:pPr>
-      <w:r>
-        <w:rPr>
-          <w:noProof/>
-          <w:sz w:val="24"/>
-          <w:szCs w:val="24"/>
-        </w:rPr>
-        <w:drawing>
-          <wp:inline distT="0" distB="0" distL="0" distR="0" wp14:anchorId="65951501" wp14:editId="2353B7FC">
-            <wp:extent cx="5295900" cy="2876550"/>
-            <wp:effectExtent l="0" t="0" r="0" b="0"/>
-            <wp:docPr id="23" name="Picture 23"/>
-            <wp:cNvGraphicFramePr>
-              <a:graphicFrameLocks xmlns:a="http://schemas.openxmlformats.org/drawingml/2006/main" noChangeAspect="1"/>
-            </wp:cNvGraphicFramePr>
-            <a:graphic xmlns:a="http://schemas.openxmlformats.org/drawingml/2006/main">
-              <a:graphicData uri="http://schemas.openxmlformats.org/drawingml/2006/picture">
-                <pic:pic xmlns:pic="http://schemas.openxmlformats.org/drawingml/2006/picture">
-                  <pic:nvPicPr>
-                    <pic:cNvPr id="0" name="Picture 23"/>
-                    <pic:cNvPicPr>
-                      <a:picLocks noChangeAspect="1" noChangeArrowheads="1"/>
-                    </pic:cNvPicPr>
-                  </pic:nvPicPr>
-                  <pic:blipFill>
-                    <a:blip r:embed="rId14">
-                      <a:extLst>
-                        <a:ext uri="{28A0092B-C50C-407E-A947-70E740481C1C}">
-                          <a14:useLocalDpi xmlns:a14="http://schemas.microsoft.com/office/drawing/2010/main" val="0"/>
-                        </a:ext>
-                      </a:extLst>
-                    </a:blip>
-                    <a:srcRect/>
-                    <a:stretch>
-                      <a:fillRect/>
-                    </a:stretch>
-                  </pic:blipFill>
-                  <pic:spPr bwMode="auto">
-                    <a:xfrm>
-                      <a:off x="0" y="0"/>
-                      <a:ext cx="5295900" cy="2876550"/>
-                    </a:xfrm>
-                    <a:prstGeom prst="rect">
-                      <a:avLst/>
-                    </a:prstGeom>
-                    <a:noFill/>
-                    <a:ln>
-                      <a:noFill/>
-                    </a:ln>
-                  </pic:spPr>
-                </pic:pic>
-              </a:graphicData>
-            </a:graphic>
-          </wp:inline>
-        </w:drawing>
-      </w:r>
-    </w:p>
-    <w:p>
-      <w:pPr>
-        <w:shd w:val="clear" w:color="auto" w:fill="FFFFFF"/>
-        <w:spacing w:line="360" w:lineRule="auto"/>
-        <w:rPr>
-          <w:sz w:val="24"/>
-          <w:szCs w:val="24"/>
-        </w:rPr>
-      </w:pPr>
-    </w:p>
-    <w:p>
-      <w:pPr>
-        <w:shd w:val="clear" w:color="auto" w:fill="FFFFFF"/>
-        <w:spacing w:line="360" w:lineRule="auto"/>
-        <w:rPr>
-          <w:sz w:val="24"/>
-          <w:szCs w:val="24"/>
-        </w:rPr>
-      </w:pPr>
-    </w:p>
-    <w:p>
-      <w:pPr>
-        <w:shd w:val="clear" w:color="auto" w:fill="FFFFFF"/>
-        <w:spacing w:line="360" w:lineRule="auto"/>
-        <w:rPr>
-          <w:sz w:val="24"/>
-          <w:szCs w:val="24"/>
-        </w:rPr>
-      </w:pPr>
-      <w:r>
-        <w:rPr>
-          <w:sz w:val="24"/>
-          <w:szCs w:val="24"/>
-        </w:rPr>
-        <w:t>3.2.2. ADEPT Mail Server Interaction Diagrams</w:t>
-      </w:r>
-    </w:p>
-    <w:p>
-      <w:pPr>
-        <w:shd w:val="clear" w:color="auto" w:fill="FFFFFF"/>
-        <w:spacing w:line="360" w:lineRule="auto"/>
-        <w:rPr>
-          <w:sz w:val="24"/>
-          <w:szCs w:val="24"/>
-        </w:rPr>
-      </w:pPr>
-      <w:r>
-        <w:rPr>
-          <w:sz w:val="24"/>
-          <w:szCs w:val="24"/>
-        </w:rPr>
-        <w:t>3.2.2.1. Authenticate</w:t>
-      </w:r>
-    </w:p>
-    <w:p>
-      <w:pPr>
-        <w:shd w:val="clear" w:color="auto" w:fill="FFFFFF"/>
-        <w:spacing w:line="360" w:lineRule="auto"/>
-        <w:rPr>
-          <w:sz w:val="24"/>
-          <w:szCs w:val="24"/>
-        </w:rPr>
-      </w:pPr>
-      <w:r>
-        <w:rPr>
-          <w:sz w:val="24"/>
-          <w:szCs w:val="24"/>
-        </w:rPr>
-        <w:tab/>
-      </w:r>
-      <w:r>
-        <w:rPr>
-          <w:sz w:val="24"/>
-          <w:szCs w:val="24"/>
-        </w:rPr>
-        <w:tab/>
-      </w:r>
-      <w:r>
-        <w:rPr>
-          <w:noProof/>
-          <w:sz w:val="24"/>
-          <w:szCs w:val="24"/>
-        </w:rPr>
-        <w:drawing>
-          <wp:inline distT="0" distB="0" distL="0" distR="0" wp14:anchorId="5DC5F23F" wp14:editId="0DEB4178">
-            <wp:extent cx="3422650" cy="2876550"/>
-            <wp:effectExtent l="0" t="0" r="6350" b="0"/>
-            <wp:docPr id="22" name="Picture 22"/>
-            <wp:cNvGraphicFramePr>
-              <a:graphicFrameLocks xmlns:a="http://schemas.openxmlformats.org/drawingml/2006/main" noChangeAspect="1"/>
-            </wp:cNvGraphicFramePr>
-            <a:graphic xmlns:a="http://schemas.openxmlformats.org/drawingml/2006/main">
-              <a:graphicData uri="http://schemas.openxmlformats.org/drawingml/2006/picture">
-                <pic:pic xmlns:pic="http://schemas.openxmlformats.org/drawingml/2006/picture">
-                  <pic:nvPicPr>
-                    <pic:cNvPr id="0" name="Picture 22"/>
-                    <pic:cNvPicPr>
-                      <a:picLocks noChangeAspect="1" noChangeArrowheads="1"/>
-                    </pic:cNvPicPr>
-                  </pic:nvPicPr>
-                  <pic:blipFill>
-                    <a:blip r:embed="rId15">
-                      <a:extLst>
-                        <a:ext uri="{28A0092B-C50C-407E-A947-70E740481C1C}">
-                          <a14:useLocalDpi xmlns:a14="http://schemas.microsoft.com/office/drawing/2010/main" val="0"/>
-                        </a:ext>
-                      </a:extLst>
-                    </a:blip>
-                    <a:srcRect/>
-                    <a:stretch>
-                      <a:fillRect/>
-                    </a:stretch>
-                  </pic:blipFill>
-                  <pic:spPr bwMode="auto">
-                    <a:xfrm>
-                      <a:off x="0" y="0"/>
-                      <a:ext cx="3422650" cy="2876550"/>
-                    </a:xfrm>
-                    <a:prstGeom prst="rect">
-                      <a:avLst/>
-                    </a:prstGeom>
-                    <a:noFill/>
-                    <a:ln>
-                      <a:noFill/>
-                    </a:ln>
-                  </pic:spPr>
-                </pic:pic>
-              </a:graphicData>
-            </a:graphic>
-          </wp:inline>
-        </w:drawing>
-      </w:r>
-    </w:p>
-    <w:p>
-      <w:pPr>
-        <w:shd w:val="clear" w:color="auto" w:fill="FFFFFF"/>
-        <w:spacing w:line="360" w:lineRule="auto"/>
-        <w:rPr>
-          <w:sz w:val="24"/>
-          <w:szCs w:val="24"/>
-        </w:rPr>
-      </w:pPr>
-      <w:r>
-        <w:rPr>
-          <w:sz w:val="24"/>
-          <w:szCs w:val="24"/>
-        </w:rPr>
-        <w:tab/>
-      </w:r>
-      <w:r>
-        <w:rPr>
-          <w:sz w:val="24"/>
-          <w:szCs w:val="24"/>
-        </w:rPr>
-        <w:tab/>
-      </w:r>
-    </w:p>
-    <w:p>
-      <w:pPr>
-        <w:spacing w:line="360" w:lineRule="auto"/>
-        <w:rPr>
-          <w:sz w:val="24"/>
-          <w:szCs w:val="24"/>
-        </w:rPr>
-      </w:pPr>
-      <w:r>
-        <w:rPr>
-          <w:sz w:val="24"/>
-          <w:szCs w:val="24"/>
-        </w:rPr>
-        <w:br w:type="page"/>
-      </w:r>
-    </w:p>
-    <w:p>
-      <w:pPr>
-        <w:shd w:val="clear" w:color="auto" w:fill="FFFFFF"/>
-        <w:spacing w:line="360" w:lineRule="auto"/>
-        <w:rPr>
-          <w:sz w:val="24"/>
-          <w:szCs w:val="24"/>
-        </w:rPr>
-      </w:pPr>
-      <w:r>
-        <w:rPr>
-          <w:sz w:val="24"/>
-          <w:szCs w:val="24"/>
-        </w:rPr>
-        <w:lastRenderedPageBreak/>
-        <w:t>3.2.2.2. Receive Email</w:t>
-      </w:r>
-    </w:p>
-    <w:p>
-      <w:pPr>
-        <w:shd w:val="clear" w:color="auto" w:fill="FFFFFF"/>
-        <w:spacing w:line="360" w:lineRule="auto"/>
-        <w:rPr>
-          <w:sz w:val="24"/>
-          <w:szCs w:val="24"/>
-        </w:rPr>
-      </w:pPr>
-    </w:p>
-    <w:p>
-      <w:pPr>
-        <w:shd w:val="clear" w:color="auto" w:fill="FFFFFF"/>
-        <w:spacing w:line="360" w:lineRule="auto"/>
-        <w:rPr>
-          <w:sz w:val="24"/>
-          <w:szCs w:val="24"/>
-        </w:rPr>
-      </w:pPr>
-    </w:p>
-    <w:p>
-      <w:pPr>
-        <w:shd w:val="clear" w:color="auto" w:fill="FFFFFF"/>
-        <w:spacing w:line="360" w:lineRule="auto"/>
-        <w:rPr>
-          <w:sz w:val="24"/>
-          <w:szCs w:val="24"/>
-        </w:rPr>
-      </w:pPr>
-      <w:r>
-        <w:rPr>
-          <w:noProof/>
-          <w:sz w:val="24"/>
-          <w:szCs w:val="24"/>
-        </w:rPr>
-        <w:drawing>
-          <wp:inline distT="0" distB="0" distL="0" distR="0" wp14:anchorId="153B3F42" wp14:editId="1CF69654">
-            <wp:extent cx="3213100" cy="2876550"/>
-            <wp:effectExtent l="0" t="0" r="6350" b="0"/>
-            <wp:docPr id="21" name="Picture 21"/>
-            <wp:cNvGraphicFramePr>
-              <a:graphicFrameLocks xmlns:a="http://schemas.openxmlformats.org/drawingml/2006/main" noChangeAspect="1"/>
-            </wp:cNvGraphicFramePr>
-            <a:graphic xmlns:a="http://schemas.openxmlformats.org/drawingml/2006/main">
-              <a:graphicData uri="http://schemas.openxmlformats.org/drawingml/2006/picture">
-                <pic:pic xmlns:pic="http://schemas.openxmlformats.org/drawingml/2006/picture">
-                  <pic:nvPicPr>
-                    <pic:cNvPr id="0" name="Picture 21"/>
-                    <pic:cNvPicPr>
-                      <a:picLocks noChangeAspect="1" noChangeArrowheads="1"/>
-                    </pic:cNvPicPr>
-                  </pic:nvPicPr>
-                  <pic:blipFill>
-                    <a:blip r:embed="rId16">
-                      <a:extLst>
-                        <a:ext uri="{28A0092B-C50C-407E-A947-70E740481C1C}">
-                          <a14:useLocalDpi xmlns:a14="http://schemas.microsoft.com/office/drawing/2010/main" val="0"/>
-                        </a:ext>
-                      </a:extLst>
-                    </a:blip>
-                    <a:srcRect/>
-                    <a:stretch>
-                      <a:fillRect/>
-                    </a:stretch>
-                  </pic:blipFill>
-                  <pic:spPr bwMode="auto">
-                    <a:xfrm>
-                      <a:off x="0" y="0"/>
-                      <a:ext cx="3213100" cy="2876550"/>
-                    </a:xfrm>
-                    <a:prstGeom prst="rect">
-                      <a:avLst/>
-                    </a:prstGeom>
-                    <a:noFill/>
-                    <a:ln>
-                      <a:noFill/>
-                    </a:ln>
-                  </pic:spPr>
-                </pic:pic>
-              </a:graphicData>
-            </a:graphic>
-          </wp:inline>
-        </w:drawing>
-      </w:r>
-    </w:p>
-    <w:p>
-      <w:pPr>
-        <w:shd w:val="clear" w:color="auto" w:fill="FFFFFF"/>
-        <w:spacing w:line="360" w:lineRule="auto"/>
-        <w:rPr>
-          <w:sz w:val="24"/>
-          <w:szCs w:val="24"/>
-        </w:rPr>
-      </w:pPr>
-    </w:p>
-    <w:p>
-      <w:pPr>
-        <w:shd w:val="clear" w:color="auto" w:fill="FFFFFF"/>
-        <w:spacing w:line="360" w:lineRule="auto"/>
-        <w:rPr>
-          <w:sz w:val="24"/>
-          <w:szCs w:val="24"/>
-        </w:rPr>
-      </w:pPr>
-    </w:p>
-    <w:p>
-      <w:pPr>
-        <w:shd w:val="clear" w:color="auto" w:fill="FFFFFF"/>
-        <w:spacing w:line="360" w:lineRule="auto"/>
-        <w:rPr>
-          <w:sz w:val="24"/>
-          <w:szCs w:val="24"/>
-        </w:rPr>
-      </w:pPr>
-      <w:r>
-        <w:rPr>
-          <w:sz w:val="24"/>
-          <w:szCs w:val="24"/>
-        </w:rPr>
-        <w:t>3.2.2.3. Send Email</w:t>
-      </w:r>
-    </w:p>
-    <w:p>
-      <w:pPr>
-        <w:shd w:val="clear" w:color="auto" w:fill="FFFFFF"/>
-        <w:spacing w:line="360" w:lineRule="auto"/>
-        <w:rPr>
-          <w:sz w:val="24"/>
-          <w:szCs w:val="24"/>
-        </w:rPr>
-      </w:pPr>
-    </w:p>
-    <w:p>
-      <w:pPr>
-        <w:shd w:val="clear" w:color="auto" w:fill="FFFFFF"/>
-        <w:spacing w:line="360" w:lineRule="auto"/>
-        <w:rPr>
-          <w:sz w:val="24"/>
-          <w:szCs w:val="24"/>
-        </w:rPr>
-      </w:pPr>
-    </w:p>
-    <w:p>
-      <w:pPr>
-        <w:shd w:val="clear" w:color="auto" w:fill="FFFFFF"/>
-        <w:spacing w:line="360" w:lineRule="auto"/>
-        <w:rPr>
-          <w:sz w:val="24"/>
-          <w:szCs w:val="24"/>
-        </w:rPr>
-      </w:pPr>
-      <w:r>
-        <w:rPr>
-          <w:noProof/>
-          <w:sz w:val="24"/>
-          <w:szCs w:val="24"/>
-        </w:rPr>
-        <w:drawing>
-          <wp:inline distT="0" distB="0" distL="0" distR="0" wp14:anchorId="3AF1D5B4" wp14:editId="6AA03547">
-            <wp:extent cx="4889500" cy="2552700"/>
-            <wp:effectExtent l="0" t="0" r="6350" b="0"/>
-            <wp:docPr id="20" name="Picture 20"/>
-            <wp:cNvGraphicFramePr>
-              <a:graphicFrameLocks xmlns:a="http://schemas.openxmlformats.org/drawingml/2006/main" noChangeAspect="1"/>
-            </wp:cNvGraphicFramePr>
-            <a:graphic xmlns:a="http://schemas.openxmlformats.org/drawingml/2006/main">
-              <a:graphicData uri="http://schemas.openxmlformats.org/drawingml/2006/picture">
-                <pic:pic xmlns:pic="http://schemas.openxmlformats.org/drawingml/2006/picture">
-                  <pic:nvPicPr>
-                    <pic:cNvPr id="0" name="Picture 20"/>
-                    <pic:cNvPicPr>
-                      <a:picLocks noChangeAspect="1" noChangeArrowheads="1"/>
-                    </pic:cNvPicPr>
-                  </pic:nvPicPr>
-                  <pic:blipFill>
-                    <a:blip r:embed="rId17">
-                      <a:extLst>
-                        <a:ext uri="{28A0092B-C50C-407E-A947-70E740481C1C}">
-                          <a14:useLocalDpi xmlns:a14="http://schemas.microsoft.com/office/drawing/2010/main" val="0"/>
-                        </a:ext>
-                      </a:extLst>
-                    </a:blip>
-                    <a:srcRect/>
-                    <a:stretch>
-                      <a:fillRect/>
-                    </a:stretch>
-                  </pic:blipFill>
-                  <pic:spPr bwMode="auto">
-                    <a:xfrm>
-                      <a:off x="0" y="0"/>
-                      <a:ext cx="4889500" cy="2552700"/>
-                    </a:xfrm>
-                    <a:prstGeom prst="rect">
-                      <a:avLst/>
-                    </a:prstGeom>
-                    <a:noFill/>
-                    <a:ln>
-                      <a:noFill/>
-                    </a:ln>
-                  </pic:spPr>
-                </pic:pic>
-              </a:graphicData>
-            </a:graphic>
-          </wp:inline>
-        </w:drawing>
-      </w:r>
-    </w:p>
-    <w:p>
-      <w:pPr>
-        <w:shd w:val="clear" w:color="auto" w:fill="FFFFFF"/>
-        <w:spacing w:line="360" w:lineRule="auto"/>
-        <w:rPr>
-          <w:sz w:val="24"/>
-          <w:szCs w:val="24"/>
-        </w:rPr>
-      </w:pPr>
-      <w:r>
-        <w:rPr>
-          <w:sz w:val="24"/>
-          <w:szCs w:val="24"/>
-        </w:rPr>
-        <w:tab/>
-      </w:r>
-      <w:r>
-        <w:rPr>
-          <w:sz w:val="24"/>
-          <w:szCs w:val="24"/>
-        </w:rPr>
-        <w:tab/>
-      </w:r>
-    </w:p>
-    <w:p>
-      <w:pPr>
-        <w:spacing w:line="360" w:lineRule="auto"/>
-        <w:rPr>
-          <w:sz w:val="24"/>
-          <w:szCs w:val="24"/>
-        </w:rPr>
-      </w:pPr>
-      <w:r>
-        <w:rPr>
-          <w:sz w:val="24"/>
-          <w:szCs w:val="24"/>
-        </w:rPr>
-        <w:br w:type="page"/>
-      </w:r>
-    </w:p>
-    <w:p>
-      <w:pPr>
-        <w:shd w:val="clear" w:color="auto" w:fill="FFFFFF"/>
-        <w:spacing w:line="360" w:lineRule="auto"/>
-        <w:rPr>
-          <w:sz w:val="24"/>
-          <w:szCs w:val="24"/>
-        </w:rPr>
-      </w:pPr>
-      <w:r>
-        <w:rPr>
-          <w:sz w:val="24"/>
-          <w:szCs w:val="24"/>
-        </w:rPr>
-        <w:lastRenderedPageBreak/>
-        <w:t>3.2.2.4. Send External Email</w:t>
-      </w:r>
-    </w:p>
-    <w:p>
-      <w:pPr>
-        <w:shd w:val="clear" w:color="auto" w:fill="FFFFFF"/>
-        <w:spacing w:line="360" w:lineRule="auto"/>
-        <w:rPr>
-          <w:sz w:val="24"/>
-          <w:szCs w:val="24"/>
-        </w:rPr>
-      </w:pPr>
-      <w:r>
-        <w:rPr>
-          <w:sz w:val="24"/>
-          <w:szCs w:val="24"/>
-        </w:rPr>
-        <w:tab/>
-      </w:r>
-      <w:r>
-        <w:rPr>
-          <w:sz w:val="24"/>
-          <w:szCs w:val="24"/>
-        </w:rPr>
-        <w:tab/>
-      </w:r>
-      <w:r>
-        <w:rPr>
-          <w:noProof/>
-          <w:sz w:val="24"/>
-          <w:szCs w:val="24"/>
-        </w:rPr>
-        <w:drawing>
-          <wp:inline distT="0" distB="0" distL="0" distR="0" wp14:anchorId="1F28CB4C" wp14:editId="7B0BE8AA">
-            <wp:extent cx="5943600" cy="2044700"/>
-            <wp:effectExtent l="0" t="0" r="0" b="0"/>
-            <wp:docPr id="19" name="Picture 19"/>
-            <wp:cNvGraphicFramePr>
-              <a:graphicFrameLocks xmlns:a="http://schemas.openxmlformats.org/drawingml/2006/main" noChangeAspect="1"/>
-            </wp:cNvGraphicFramePr>
-            <a:graphic xmlns:a="http://schemas.openxmlformats.org/drawingml/2006/main">
-              <a:graphicData uri="http://schemas.openxmlformats.org/drawingml/2006/picture">
-                <pic:pic xmlns:pic="http://schemas.openxmlformats.org/drawingml/2006/picture">
-                  <pic:nvPicPr>
-                    <pic:cNvPr id="0" name="Picture 19"/>
-                    <pic:cNvPicPr>
-                      <a:picLocks noChangeAspect="1" noChangeArrowheads="1"/>
-                    </pic:cNvPicPr>
-                  </pic:nvPicPr>
-                  <pic:blipFill>
-                    <a:blip r:embed="rId18">
-                      <a:extLst>
-                        <a:ext uri="{28A0092B-C50C-407E-A947-70E740481C1C}">
-                          <a14:useLocalDpi xmlns:a14="http://schemas.microsoft.com/office/drawing/2010/main" val="0"/>
-                        </a:ext>
-                      </a:extLst>
-                    </a:blip>
-                    <a:srcRect/>
-                    <a:stretch>
-                      <a:fillRect/>
-                    </a:stretch>
-                  </pic:blipFill>
-                  <pic:spPr bwMode="auto">
-                    <a:xfrm>
-                      <a:off x="0" y="0"/>
-                      <a:ext cx="5943600" cy="2044700"/>
-                    </a:xfrm>
-                    <a:prstGeom prst="rect">
-                      <a:avLst/>
-                    </a:prstGeom>
-                    <a:noFill/>
-                    <a:ln>
-                      <a:noFill/>
-                    </a:ln>
-                  </pic:spPr>
-                </pic:pic>
-              </a:graphicData>
-            </a:graphic>
-          </wp:inline>
-        </w:drawing>
-      </w:r>
-    </w:p>
-    <w:p>
-      <w:pPr>
-        <w:shd w:val="clear" w:color="auto" w:fill="FFFFFF"/>
-        <w:spacing w:line="360" w:lineRule="auto"/>
-        <w:rPr>
-          <w:sz w:val="24"/>
-          <w:szCs w:val="24"/>
-        </w:rPr>
-      </w:pPr>
-    </w:p>
-    <w:p>
-      <w:pPr>
-        <w:shd w:val="clear" w:color="auto" w:fill="FFFFFF"/>
-        <w:spacing w:line="360" w:lineRule="auto"/>
-        <w:rPr>
-          <w:sz w:val="24"/>
-          <w:szCs w:val="24"/>
-        </w:rPr>
-      </w:pPr>
-    </w:p>
-    <w:p>
-      <w:pPr>
-        <w:shd w:val="clear" w:color="auto" w:fill="FFFFFF"/>
-        <w:spacing w:line="360" w:lineRule="auto"/>
-        <w:rPr>
-          <w:sz w:val="24"/>
-          <w:szCs w:val="24"/>
-        </w:rPr>
-      </w:pPr>
-      <w:r>
-        <w:rPr>
-          <w:sz w:val="24"/>
-          <w:szCs w:val="24"/>
-        </w:rPr>
-        <w:t>3.2.2.5. Serve Updates</w:t>
-      </w:r>
-    </w:p>
-    <w:p>
-      <w:pPr>
-        <w:shd w:val="clear" w:color="auto" w:fill="FFFFFF"/>
-        <w:spacing w:line="360" w:lineRule="auto"/>
-        <w:rPr>
-          <w:sz w:val="24"/>
-          <w:szCs w:val="24"/>
-        </w:rPr>
-      </w:pPr>
-    </w:p>
-    <w:p>
-      <w:pPr>
-        <w:shd w:val="clear" w:color="auto" w:fill="FFFFFF"/>
-        <w:spacing w:line="360" w:lineRule="auto"/>
-        <w:rPr>
-          <w:sz w:val="24"/>
-          <w:szCs w:val="24"/>
-        </w:rPr>
-      </w:pPr>
-    </w:p>
-    <w:p>
-      <w:pPr>
-        <w:shd w:val="clear" w:color="auto" w:fill="FFFFFF"/>
-        <w:spacing w:line="360" w:lineRule="auto"/>
-        <w:rPr>
-          <w:sz w:val="24"/>
-          <w:szCs w:val="24"/>
-        </w:rPr>
-      </w:pPr>
-      <w:r>
-        <w:rPr>
-          <w:noProof/>
-          <w:sz w:val="24"/>
-          <w:szCs w:val="24"/>
-        </w:rPr>
-        <w:drawing>
-          <wp:inline distT="0" distB="0" distL="0" distR="0" wp14:anchorId="12E9BB98" wp14:editId="2BCE772F">
-            <wp:extent cx="5518150" cy="2876550"/>
-            <wp:effectExtent l="0" t="0" r="6350" b="0"/>
-            <wp:docPr id="18" name="Picture 18"/>
-            <wp:cNvGraphicFramePr>
-              <a:graphicFrameLocks xmlns:a="http://schemas.openxmlformats.org/drawingml/2006/main" noChangeAspect="1"/>
-            </wp:cNvGraphicFramePr>
-            <a:graphic xmlns:a="http://schemas.openxmlformats.org/drawingml/2006/main">
-              <a:graphicData uri="http://schemas.openxmlformats.org/drawingml/2006/picture">
-                <pic:pic xmlns:pic="http://schemas.openxmlformats.org/drawingml/2006/picture">
-                  <pic:nvPicPr>
-                    <pic:cNvPr id="0" name="Picture 18"/>
-                    <pic:cNvPicPr>
-                      <a:picLocks noChangeAspect="1" noChangeArrowheads="1"/>
-                    </pic:cNvPicPr>
-                  </pic:nvPicPr>
-                  <pic:blipFill>
-                    <a:blip r:embed="rId19">
-                      <a:extLst>
-                        <a:ext uri="{28A0092B-C50C-407E-A947-70E740481C1C}">
-                          <a14:useLocalDpi xmlns:a14="http://schemas.microsoft.com/office/drawing/2010/main" val="0"/>
-                        </a:ext>
-                      </a:extLst>
-                    </a:blip>
-                    <a:srcRect/>
-                    <a:stretch>
-                      <a:fillRect/>
-                    </a:stretch>
-                  </pic:blipFill>
-                  <pic:spPr bwMode="auto">
-                    <a:xfrm>
-                      <a:off x="0" y="0"/>
-                      <a:ext cx="5518150" cy="2876550"/>
-                    </a:xfrm>
-                    <a:prstGeom prst="rect">
-                      <a:avLst/>
-                    </a:prstGeom>
-                    <a:noFill/>
-                    <a:ln>
-                      <a:noFill/>
-                    </a:ln>
-                  </pic:spPr>
-                </pic:pic>
-              </a:graphicData>
-            </a:graphic>
-          </wp:inline>
-        </w:drawing>
-      </w:r>
-    </w:p>
-    <w:p>
-      <w:pPr>
-        <w:shd w:val="clear" w:color="auto" w:fill="FFFFFF"/>
-        <w:spacing w:line="360" w:lineRule="auto"/>
-        <w:rPr>
-          <w:sz w:val="24"/>
-          <w:szCs w:val="24"/>
-        </w:rPr>
-      </w:pPr>
-      <w:r>
-        <w:rPr>
-          <w:sz w:val="24"/>
-          <w:szCs w:val="24"/>
-        </w:rPr>
-        <w:tab/>
-      </w:r>
-      <w:r>
-        <w:rPr>
-          <w:sz w:val="24"/>
-          <w:szCs w:val="24"/>
-        </w:rPr>
-        <w:tab/>
-      </w:r>
-    </w:p>
-    <w:p>
-      <w:pPr>
-        <w:spacing w:line="360" w:lineRule="auto"/>
-        <w:rPr>
-          <w:sz w:val="24"/>
-          <w:szCs w:val="24"/>
-        </w:rPr>
-      </w:pPr>
-      <w:r>
-        <w:rPr>
-          <w:sz w:val="24"/>
-          <w:szCs w:val="24"/>
-        </w:rPr>
-        <w:br w:type="page"/>
-      </w:r>
-    </w:p>
-    <w:p>
-      <w:pPr>
-        <w:shd w:val="clear" w:color="auto" w:fill="FFFFFF"/>
-        <w:spacing w:line="360" w:lineRule="auto"/>
-        <w:rPr>
-          <w:sz w:val="24"/>
-          <w:szCs w:val="24"/>
-        </w:rPr>
-      </w:pPr>
-      <w:r>
-        <w:rPr>
-          <w:sz w:val="24"/>
-          <w:szCs w:val="24"/>
-        </w:rPr>
-        <w:lastRenderedPageBreak/>
-        <w:t>3.2.2.6. Edit Emails</w:t>
-      </w:r>
-    </w:p>
-    <w:p>
-      <w:pPr>
-        <w:shd w:val="clear" w:color="auto" w:fill="FFFFFF"/>
-        <w:spacing w:line="360" w:lineRule="auto"/>
-        <w:rPr>
-          <w:sz w:val="24"/>
-          <w:szCs w:val="24"/>
-        </w:rPr>
-      </w:pPr>
-    </w:p>
-    <w:p>
-      <w:pPr>
-        <w:shd w:val="clear" w:color="auto" w:fill="FFFFFF"/>
-        <w:spacing w:line="360" w:lineRule="auto"/>
-        <w:rPr>
-          <w:sz w:val="24"/>
-          <w:szCs w:val="24"/>
-        </w:rPr>
-      </w:pPr>
-    </w:p>
-    <w:p>
-      <w:pPr>
-        <w:shd w:val="clear" w:color="auto" w:fill="FFFFFF"/>
-        <w:spacing w:line="360" w:lineRule="auto"/>
-        <w:rPr>
-          <w:sz w:val="24"/>
-          <w:szCs w:val="24"/>
-        </w:rPr>
-      </w:pPr>
-      <w:r>
-        <w:rPr>
-          <w:noProof/>
-          <w:sz w:val="24"/>
-          <w:szCs w:val="24"/>
-        </w:rPr>
-        <w:drawing>
-          <wp:inline distT="0" distB="0" distL="0" distR="0" wp14:anchorId="2ABF0C0F" wp14:editId="7E3E67F3">
-            <wp:extent cx="5518150" cy="2876550"/>
-            <wp:effectExtent l="0" t="0" r="6350" b="0"/>
-            <wp:docPr id="17" name="Picture 17"/>
-            <wp:cNvGraphicFramePr>
-              <a:graphicFrameLocks xmlns:a="http://schemas.openxmlformats.org/drawingml/2006/main" noChangeAspect="1"/>
-            </wp:cNvGraphicFramePr>
-            <a:graphic xmlns:a="http://schemas.openxmlformats.org/drawingml/2006/main">
-              <a:graphicData uri="http://schemas.openxmlformats.org/drawingml/2006/picture">
-                <pic:pic xmlns:pic="http://schemas.openxmlformats.org/drawingml/2006/picture">
-                  <pic:nvPicPr>
-                    <pic:cNvPr id="0" name="Picture 17"/>
-                    <pic:cNvPicPr>
-                      <a:picLocks noChangeAspect="1" noChangeArrowheads="1"/>
-                    </pic:cNvPicPr>
-                  </pic:nvPicPr>
-                  <pic:blipFill>
-                    <a:blip r:embed="rId20">
-                      <a:extLst>
-                        <a:ext uri="{28A0092B-C50C-407E-A947-70E740481C1C}">
-                          <a14:useLocalDpi xmlns:a14="http://schemas.microsoft.com/office/drawing/2010/main" val="0"/>
-                        </a:ext>
-                      </a:extLst>
-                    </a:blip>
-                    <a:srcRect/>
-                    <a:stretch>
-                      <a:fillRect/>
-                    </a:stretch>
-                  </pic:blipFill>
-                  <pic:spPr bwMode="auto">
-                    <a:xfrm>
-                      <a:off x="0" y="0"/>
-                      <a:ext cx="5518150" cy="2876550"/>
-                    </a:xfrm>
-                    <a:prstGeom prst="rect">
-                      <a:avLst/>
-                    </a:prstGeom>
-                    <a:noFill/>
-                    <a:ln>
-                      <a:noFill/>
-                    </a:ln>
-                  </pic:spPr>
-                </pic:pic>
-              </a:graphicData>
-            </a:graphic>
-          </wp:inline>
-        </w:drawing>
-      </w:r>
-    </w:p>
-    <w:p>
-      <w:pPr>
-        <w:shd w:val="clear" w:color="auto" w:fill="FFFFFF"/>
-        <w:spacing w:line="360" w:lineRule="auto"/>
-        <w:rPr>
-          <w:sz w:val="24"/>
-          <w:szCs w:val="24"/>
-        </w:rPr>
-      </w:pPr>
-    </w:p>
-    <w:p>
-      <w:pPr>
-        <w:shd w:val="clear" w:color="auto" w:fill="FFFFFF"/>
-        <w:spacing w:line="360" w:lineRule="auto"/>
-        <w:rPr>
-          <w:sz w:val="24"/>
-          <w:szCs w:val="24"/>
-        </w:rPr>
-      </w:pPr>
-    </w:p>
-    <w:p>
-      <w:pPr>
-        <w:shd w:val="clear" w:color="auto" w:fill="FFFFFF"/>
-        <w:spacing w:line="360" w:lineRule="auto"/>
-        <w:rPr>
-          <w:sz w:val="24"/>
-          <w:szCs w:val="24"/>
-        </w:rPr>
-      </w:pPr>
-      <w:r>
-        <w:rPr>
-          <w:sz w:val="24"/>
-          <w:szCs w:val="24"/>
-        </w:rPr>
-        <w:t>3.2.2.7. Edit Folders</w:t>
-      </w:r>
-    </w:p>
-    <w:p>
-      <w:pPr>
-        <w:shd w:val="clear" w:color="auto" w:fill="FFFFFF"/>
-        <w:spacing w:line="360" w:lineRule="auto"/>
-        <w:rPr>
-          <w:sz w:val="24"/>
-          <w:szCs w:val="24"/>
-        </w:rPr>
-      </w:pPr>
-    </w:p>
-    <w:p>
-      <w:pPr>
-        <w:shd w:val="clear" w:color="auto" w:fill="FFFFFF"/>
-        <w:spacing w:line="360" w:lineRule="auto"/>
-        <w:rPr>
-          <w:sz w:val="24"/>
-          <w:szCs w:val="24"/>
-        </w:rPr>
-      </w:pPr>
-    </w:p>
-    <w:p>
-      <w:pPr>
-        <w:shd w:val="clear" w:color="auto" w:fill="FFFFFF"/>
-        <w:spacing w:line="360" w:lineRule="auto"/>
-        <w:rPr>
-          <w:sz w:val="24"/>
-          <w:szCs w:val="24"/>
-        </w:rPr>
-        <w:sectPr>
-          <w:pgSz w:w="12240" w:h="15840"/>
-          <w:pgMar w:top="1440" w:right="1440" w:bottom="1440" w:left="1440" w:header="720" w:footer="720" w:gutter="0"/>
-          <w:cols w:space="720"/>
-        </w:sectPr>
-      </w:pPr>
-      <w:r>
-        <w:rPr>
-          <w:noProof/>
-          <w:sz w:val="24"/>
-          <w:szCs w:val="24"/>
-        </w:rPr>
-        <w:drawing>
-          <wp:inline distT="0" distB="0" distL="0" distR="0" wp14:anchorId="3B26C093" wp14:editId="58B6A570">
-            <wp:extent cx="5518150" cy="2876550"/>
-            <wp:effectExtent l="0" t="0" r="6350" b="0"/>
-            <wp:docPr id="16" name="Picture 16"/>
-            <wp:cNvGraphicFramePr>
-              <a:graphicFrameLocks xmlns:a="http://schemas.openxmlformats.org/drawingml/2006/main" noChangeAspect="1"/>
-            </wp:cNvGraphicFramePr>
-            <a:graphic xmlns:a="http://schemas.openxmlformats.org/drawingml/2006/main">
-              <a:graphicData uri="http://schemas.openxmlformats.org/drawingml/2006/picture">
-                <pic:pic xmlns:pic="http://schemas.openxmlformats.org/drawingml/2006/picture">
-                  <pic:nvPicPr>
-                    <pic:cNvPr id="0" name="Picture 16"/>
-                    <pic:cNvPicPr>
-                      <a:picLocks noChangeAspect="1" noChangeArrowheads="1"/>
-                    </pic:cNvPicPr>
-                  </pic:nvPicPr>
-                  <pic:blipFill>
-                    <a:blip r:embed="rId21">
-                      <a:extLst>
-                        <a:ext uri="{28A0092B-C50C-407E-A947-70E740481C1C}">
-                          <a14:useLocalDpi xmlns:a14="http://schemas.microsoft.com/office/drawing/2010/main" val="0"/>
-                        </a:ext>
-                      </a:extLst>
-                    </a:blip>
-                    <a:srcRect/>
-                    <a:stretch>
-                      <a:fillRect/>
-                    </a:stretch>
-                  </pic:blipFill>
-                  <pic:spPr bwMode="auto">
-                    <a:xfrm>
-                      <a:off x="0" y="0"/>
-                      <a:ext cx="5518150" cy="2876550"/>
-                    </a:xfrm>
-                    <a:prstGeom prst="rect">
-                      <a:avLst/>
-                    </a:prstGeom>
-                    <a:noFill/>
-                    <a:ln>
-                      <a:noFill/>
-                    </a:ln>
                   </pic:spPr>
                 </pic:pic>
               </a:graphicData>
@@ -6058,6 +4698,7 @@
           <w:sz w:val="24"/>
           <w:szCs w:val="24"/>
         </w:rPr>
+        <w:lastRenderedPageBreak/>
         <w:t>Class interface</w:t>
       </w:r>
       <w:bookmarkEnd w:id="6"/>
@@ -6096,7 +4737,7 @@
                     </pic:cNvPicPr>
                   </pic:nvPicPr>
                   <pic:blipFill>
-                    <a:blip r:embed="rId22">
+                    <a:blip r:embed="rId13">
                       <a:extLst>
                         <a:ext uri="{28A0092B-C50C-407E-A947-70E740481C1C}">
                           <a14:useLocalDpi xmlns:a14="http://schemas.microsoft.com/office/drawing/2010/main" val="0"/>
@@ -6176,7 +4817,7 @@
                     </pic:cNvPicPr>
                   </pic:nvPicPr>
                   <pic:blipFill>
-                    <a:blip r:embed="rId23">
+                    <a:blip r:embed="rId14">
                       <a:extLst>
                         <a:ext uri="{28A0092B-C50C-407E-A947-70E740481C1C}">
                           <a14:useLocalDpi xmlns:a14="http://schemas.microsoft.com/office/drawing/2010/main" val="0"/>

</xml_diff>